<commit_message>
Fin manuel utilisateur (fixes #344)
</commit_message>
<xml_diff>
--- a/Documents/Phase d'Élaboration/Manuel d'utilisateur.docx
+++ b/Documents/Phase d'Élaboration/Manuel d'utilisateur.docx
@@ -1,6 +1,6 @@
 
 <file path=word/document.xml><?xml version="1.0" encoding="utf-8"?>
-<w:document xmlns:mv="urn:schemas-microsoft-com:mac:vml" xmlns:mo="http://schemas.microsoft.com/office/mac/office/2008/main" xmlns:ve="http://schemas.openxmlformats.org/markup-compatibility/2006" xmlns:o="urn:schemas-microsoft-com:office:office" xmlns:r="http://schemas.openxmlformats.org/officeDocument/2006/relationships" xmlns:m="http://schemas.openxmlformats.org/officeDocument/2006/math" xmlns:v="urn:schemas-microsoft-com:vml" xmlns:w10="urn:schemas-microsoft-com:office:word" xmlns:w="http://schemas.openxmlformats.org/wordprocessingml/2006/main" xmlns:wne="http://schemas.microsoft.com/office/word/2006/wordml" xmlns:wp="http://schemas.openxmlformats.org/drawingml/2006/wordprocessingDrawing" ve:Ignorable="mv" ve:PreserveAttributes="mv:*">
+<w:document xmlns:wpc="http://schemas.microsoft.com/office/word/2010/wordprocessingCanvas" xmlns:mc="http://schemas.openxmlformats.org/markup-compatibility/2006" xmlns:o="urn:schemas-microsoft-com:office:office" xmlns:r="http://schemas.openxmlformats.org/officeDocument/2006/relationships" xmlns:m="http://schemas.openxmlformats.org/officeDocument/2006/math" xmlns:v="urn:schemas-microsoft-com:vml" xmlns:wp14="http://schemas.microsoft.com/office/word/2010/wordprocessingDrawing" xmlns:wp="http://schemas.openxmlformats.org/drawingml/2006/wordprocessingDrawing" xmlns:w10="urn:schemas-microsoft-com:office:word" xmlns:w="http://schemas.openxmlformats.org/wordprocessingml/2006/main" xmlns:w14="http://schemas.microsoft.com/office/word/2010/wordml" xmlns:wpg="http://schemas.microsoft.com/office/word/2010/wordprocessingGroup" xmlns:wpi="http://schemas.microsoft.com/office/word/2010/wordprocessingInk" xmlns:wne="http://schemas.microsoft.com/office/word/2006/wordml" xmlns:wps="http://schemas.microsoft.com/office/word/2010/wordprocessingShape" mc:Ignorable="w14 wp14">
   <w:body>
     <w:sdt>
       <w:sdtPr>
@@ -30,12 +30,12 @@
               <w:rFonts w:eastAsiaTheme="majorEastAsia"/>
             </w:rPr>
             <w:pict>
-              <v:shapetype id="_x0000_t202" coordsize="21600,21600" o:spt="202" path="m0,0l0,21600,21600,21600,21600,0xe">
+              <v:shapetype id="_x0000_t202" coordsize="21600,21600" o:spt="202" path="m,l,21600r21600,l21600,xe">
                 <v:stroke joinstyle="miter"/>
                 <v:path gradientshapeok="t" o:connecttype="rect"/>
               </v:shapetype>
-              <v:shape id="_x0000_s2115" type="#_x0000_t202" style="position:absolute;left:0;text-align:left;margin-left:74.25pt;margin-top:306.2pt;width:478.8pt;height:161.8pt;z-index:251661312;mso-position-horizontal-relative:page;mso-position-vertical-relative:page" filled="f" stroked="f">
-                <v:textbox style="mso-next-textbox:#_x0000_s2115">
+              <v:shape id="_x0000_s1091" type="#_x0000_t202" style="position:absolute;left:0;text-align:left;margin-left:74.25pt;margin-top:306.2pt;width:478.8pt;height:161.8pt;z-index:251661312;mso-position-horizontal-relative:page;mso-position-vertical-relative:page" filled="f" stroked="f">
+                <v:textbox style="mso-next-textbox:#_x0000_s1091">
                   <w:txbxContent>
                     <w:sdt>
                       <w:sdtPr>
@@ -50,6 +50,7 @@
                         <w:dataBinding w:prefixMappings="xmlns:ns0='http://purl.org/dc/elements/1.1/' xmlns:ns1='http://schemas.openxmlformats.org/package/2006/metadata/core-properties' " w:xpath="/ns1:coreProperties[1]/ns0:title[1]" w:storeItemID="{6C3C8BC8-F283-45AE-878A-BAB7291924A1}"/>
                         <w:text/>
                       </w:sdtPr>
+                      <w:sdtEndPr/>
                       <w:sdtContent>
                         <w:p>
                           <w:pPr>
@@ -86,6 +87,7 @@
                         <w:id w:val="99380111"/>
                         <w:text/>
                       </w:sdtPr>
+                      <w:sdtEndPr/>
                       <w:sdtContent>
                         <w:p>
                           <w:pPr>
@@ -142,6 +144,7 @@
               <w:b/>
               <w:sz w:val="28"/>
             </w:rPr>
+            <w:lastRenderedPageBreak/>
             <w:t>Acteurs :</w:t>
           </w:r>
         </w:p>
@@ -172,10 +175,10 @@
         </w:p>
         <w:tbl>
           <w:tblPr>
-            <w:tblStyle w:val="TableGrid"/>
+            <w:tblStyle w:val="Grilledutableau"/>
             <w:tblW w:w="0" w:type="auto"/>
             <w:jc w:val="center"/>
-            <w:tblLook w:val="00BF"/>
+            <w:tblLook w:val="00BF" w:firstRow="1" w:lastRow="0" w:firstColumn="1" w:lastColumn="0" w:noHBand="0" w:noVBand="0"/>
           </w:tblPr>
           <w:tblGrid>
             <w:gridCol w:w="2185"/>
@@ -279,7 +282,73 @@
                   <w:jc w:val="center"/>
                 </w:pPr>
                 <w:r>
-                  <w:t>13 / 01 / 2012</w:t>
+                  <w:t>13/01/</w:t>
+                </w:r>
+                <w:r>
+                  <w:t>2012</w:t>
+                </w:r>
+              </w:p>
+            </w:tc>
+            <w:tc>
+              <w:tcPr>
+                <w:tcW w:w="2309" w:type="dxa"/>
+              </w:tcPr>
+              <w:p>
+                <w:pPr>
+                  <w:jc w:val="center"/>
+                  <w:rPr>
+                    <w:lang w:val="fr-FR"/>
+                  </w:rPr>
+                </w:pPr>
+                <w:r>
+                  <w:rPr>
+                    <w:lang w:val="fr-FR"/>
+                  </w:rPr>
+                  <w:t>Première ébauche de la phase d’élaboration.</w:t>
+                </w:r>
+              </w:p>
+            </w:tc>
+          </w:tr>
+          <w:tr>
+            <w:trPr>
+              <w:jc w:val="center"/>
+            </w:trPr>
+            <w:tc>
+              <w:tcPr>
+                <w:tcW w:w="2185" w:type="dxa"/>
+              </w:tcPr>
+              <w:p>
+                <w:pPr>
+                  <w:jc w:val="center"/>
+                </w:pPr>
+                <w:r>
+                  <w:t>1.1</w:t>
+                </w:r>
+              </w:p>
+            </w:tc>
+            <w:tc>
+              <w:tcPr>
+                <w:tcW w:w="1934" w:type="dxa"/>
+              </w:tcPr>
+              <w:p>
+                <w:pPr>
+                  <w:jc w:val="center"/>
+                </w:pPr>
+                <w:r>
+                  <w:t>Marc Plano-Lesay</w:t>
+                </w:r>
+              </w:p>
+            </w:tc>
+            <w:tc>
+              <w:tcPr>
+                <w:tcW w:w="2088" w:type="dxa"/>
+              </w:tcPr>
+              <w:p>
+                <w:pPr>
+                  <w:jc w:val="center"/>
+                </w:pPr>
+                <w:r>
+                  <w:t>22/01/2012</w:t>
                 </w:r>
               </w:p>
             </w:tc>
@@ -292,7 +361,7 @@
                   <w:jc w:val="center"/>
                 </w:pPr>
                 <w:r>
-                  <w:t>Première ébauche de la phase d’élaboration.</w:t>
+                  <w:t>Finalisation de l’ébauche</w:t>
                 </w:r>
               </w:p>
             </w:tc>
@@ -317,13 +386,17 @@
           <w:b/>
           <w:sz w:val="36"/>
         </w:rPr>
+        <w:lastRenderedPageBreak/>
         <w:t>Introduction</w:t>
       </w:r>
       <w:bookmarkEnd w:id="0"/>
     </w:p>
     <w:p>
       <w:r>
-        <w:t>RobotPompier est un logiciel de simulation. Le principe est simple, il permet de dérouler une situation d’incendie sur un terrain donné. De cette situation résulte alors l’action de robots pompiers, servant à éteindre les incendies déclarés.</w:t>
+        <w:t>Fire Disaster Simulator</w:t>
+      </w:r>
+      <w:r>
+        <w:t xml:space="preserve"> est un logiciel de simulation. Le principe est simple, il permet de dérouler une situation d’incendie sur un terrain donné. De cette situation résulte alors l’action de robots pompiers, servant à éteindre les incendies déclarés.</w:t>
       </w:r>
     </w:p>
     <w:p>
@@ -341,166 +414,7 @@
     </w:p>
     <w:p>
       <w:pPr>
-        <w:pStyle w:val="TOC1"/>
-        <w:tabs>
-          <w:tab w:val="left" w:pos="373"/>
-          <w:tab w:val="right" w:pos="8290"/>
-        </w:tabs>
-        <w:rPr>
-          <w:rFonts w:asciiTheme="minorHAnsi" w:eastAsiaTheme="minorEastAsia" w:hAnsiTheme="minorHAnsi"/>
-          <w:b w:val="0"/>
-          <w:caps w:val="0"/>
-        </w:rPr>
-      </w:pPr>
-      <w:r>
-        <w:fldChar w:fldCharType="begin"/>
-      </w:r>
-      <w:r>
-        <w:instrText xml:space="preserve"> TOC \o "1-3" </w:instrText>
-      </w:r>
-      <w:r>
-        <w:fldChar w:fldCharType="separate"/>
-      </w:r>
-      <w:r>
-        <w:t>I.</w:t>
-      </w:r>
-      <w:r>
-        <w:rPr>
-          <w:rFonts w:asciiTheme="minorHAnsi" w:eastAsiaTheme="minorEastAsia" w:hAnsiTheme="minorHAnsi"/>
-          <w:b w:val="0"/>
-          <w:caps w:val="0"/>
-        </w:rPr>
-        <w:tab/>
-      </w:r>
-      <w:r>
-        <w:t>Lancement d’une simulation</w:t>
-      </w:r>
-      <w:r>
-        <w:tab/>
-      </w:r>
-      <w:fldSimple w:instr=" PAGEREF _Toc188327278 \h ">
-        <w:r>
-          <w:t>6</w:t>
-        </w:r>
-      </w:fldSimple>
-    </w:p>
-    <w:p>
-      <w:pPr>
-        <w:pStyle w:val="TOC2"/>
-        <w:tabs>
-          <w:tab w:val="left" w:pos="434"/>
-          <w:tab w:val="right" w:pos="8290"/>
-        </w:tabs>
-        <w:rPr>
-          <w:rFonts w:eastAsiaTheme="minorEastAsia"/>
-          <w:b w:val="0"/>
-          <w:sz w:val="24"/>
-          <w:szCs w:val="24"/>
-        </w:rPr>
-      </w:pPr>
-      <w:r>
-        <w:t>A.</w:t>
-      </w:r>
-      <w:r>
-        <w:rPr>
-          <w:rFonts w:eastAsiaTheme="minorEastAsia"/>
-          <w:b w:val="0"/>
-          <w:sz w:val="24"/>
-          <w:szCs w:val="24"/>
-        </w:rPr>
-        <w:tab/>
-      </w:r>
-      <w:r>
-        <w:t>Démarrage rapide</w:t>
-      </w:r>
-      <w:r>
-        <w:tab/>
-      </w:r>
-      <w:fldSimple w:instr=" PAGEREF _Toc188327279 \h ">
-        <w:r>
-          <w:t>6</w:t>
-        </w:r>
-      </w:fldSimple>
-    </w:p>
-    <w:p>
-      <w:pPr>
-        <w:pStyle w:val="TOC2"/>
-        <w:tabs>
-          <w:tab w:val="left" w:pos="423"/>
-          <w:tab w:val="right" w:pos="8290"/>
-        </w:tabs>
-        <w:rPr>
-          <w:rFonts w:eastAsiaTheme="minorEastAsia"/>
-          <w:b w:val="0"/>
-          <w:sz w:val="24"/>
-          <w:szCs w:val="24"/>
-        </w:rPr>
-      </w:pPr>
-      <w:r>
-        <w:t>B.</w:t>
-      </w:r>
-      <w:r>
-        <w:rPr>
-          <w:rFonts w:eastAsiaTheme="minorEastAsia"/>
-          <w:b w:val="0"/>
-          <w:sz w:val="24"/>
-          <w:szCs w:val="24"/>
-        </w:rPr>
-        <w:tab/>
-      </w:r>
-      <w:r>
-        <w:t>Ajout et suppression d’incendies</w:t>
-      </w:r>
-      <w:r>
-        <w:tab/>
-      </w:r>
-      <w:fldSimple w:instr=" PAGEREF _Toc188327280 \h ">
-        <w:r>
-          <w:t>6</w:t>
-        </w:r>
-      </w:fldSimple>
-    </w:p>
-    <w:p>
-      <w:pPr>
-        <w:pStyle w:val="TOC2"/>
-        <w:tabs>
-          <w:tab w:val="left" w:pos="434"/>
-          <w:tab w:val="right" w:pos="8290"/>
-        </w:tabs>
-        <w:rPr>
-          <w:rFonts w:eastAsiaTheme="minorEastAsia"/>
-          <w:b w:val="0"/>
-          <w:sz w:val="24"/>
-          <w:szCs w:val="24"/>
-        </w:rPr>
-      </w:pPr>
-      <w:r>
-        <w:t>C.</w:t>
-      </w:r>
-      <w:r>
-        <w:rPr>
-          <w:rFonts w:eastAsiaTheme="minorEastAsia"/>
-          <w:b w:val="0"/>
-          <w:sz w:val="24"/>
-          <w:szCs w:val="24"/>
-        </w:rPr>
-        <w:tab/>
-      </w:r>
-      <w:r>
-        <w:t>Déroulement d’une simulation</w:t>
-      </w:r>
-      <w:r>
-        <w:tab/>
-      </w:r>
-      <w:fldSimple w:instr=" PAGEREF _Toc188327281 \h ">
-        <w:r>
-          <w:t>6</w:t>
-        </w:r>
-      </w:fldSimple>
-    </w:p>
-    <w:p>
-      <w:pPr>
-        <w:pStyle w:val="TOC1"/>
+        <w:pStyle w:val="TM1"/>
         <w:tabs>
           <w:tab w:val="left" w:pos="440"/>
           <w:tab w:val="right" w:pos="8290"/>
@@ -509,58 +423,233 @@
           <w:rFonts w:asciiTheme="minorHAnsi" w:eastAsiaTheme="minorEastAsia" w:hAnsiTheme="minorHAnsi"/>
           <w:b w:val="0"/>
           <w:caps w:val="0"/>
+          <w:sz w:val="22"/>
+          <w:szCs w:val="22"/>
+          <w:lang w:eastAsia="fr-FR"/>
         </w:rPr>
       </w:pPr>
       <w:r>
-        <w:rPr>
-          <w:lang w:val="en-US"/>
-        </w:rPr>
-        <w:t>II.</w:t>
+        <w:fldChar w:fldCharType="begin"/>
+      </w:r>
+      <w:r>
+        <w:instrText xml:space="preserve"> TOC \o "1-3" </w:instrText>
+      </w:r>
+      <w:r>
+        <w:fldChar w:fldCharType="separate"/>
+      </w:r>
+      <w:r>
+        <w:t>I.</w:t>
       </w:r>
       <w:r>
         <w:rPr>
           <w:rFonts w:asciiTheme="minorHAnsi" w:eastAsiaTheme="minorEastAsia" w:hAnsiTheme="minorHAnsi"/>
           <w:b w:val="0"/>
           <w:caps w:val="0"/>
+          <w:sz w:val="22"/>
+          <w:szCs w:val="22"/>
+          <w:lang w:eastAsia="fr-FR"/>
         </w:rPr>
         <w:tab/>
       </w:r>
       <w:r>
-        <w:rPr>
-          <w:lang w:val="en-US"/>
-        </w:rPr>
-        <w:t>Paramétrage</w:t>
+        <w:t>Lancement d’une simulation</w:t>
       </w:r>
       <w:r>
         <w:tab/>
       </w:r>
-      <w:fldSimple w:instr=" PAGEREF _Toc188327282 \h ">
-        <w:r>
-          <w:t>7</w:t>
-        </w:r>
-      </w:fldSimple>
+      <w:r>
+        <w:fldChar w:fldCharType="begin"/>
+      </w:r>
+      <w:r>
+        <w:instrText xml:space="preserve"> PAGEREF _Toc315036730 \h </w:instrText>
+      </w:r>
+      <w:r>
+        <w:fldChar w:fldCharType="separate"/>
+      </w:r>
+      <w:r>
+        <w:t>5</w:t>
+      </w:r>
+      <w:r>
+        <w:fldChar w:fldCharType="end"/>
+      </w:r>
     </w:p>
     <w:p>
       <w:pPr>
-        <w:pStyle w:val="TOC1"/>
+        <w:pStyle w:val="TM2"/>
         <w:tabs>
-          <w:tab w:val="left" w:pos="507"/>
+          <w:tab w:val="left" w:pos="440"/>
+          <w:tab w:val="right" w:pos="8290"/>
+        </w:tabs>
+        <w:rPr>
+          <w:rFonts w:eastAsiaTheme="minorEastAsia"/>
+          <w:b w:val="0"/>
+          <w:sz w:val="22"/>
+          <w:szCs w:val="22"/>
+          <w:lang w:eastAsia="fr-FR"/>
+        </w:rPr>
+      </w:pPr>
+      <w:r>
+        <w:t>A.</w:t>
+      </w:r>
+      <w:r>
+        <w:rPr>
+          <w:rFonts w:eastAsiaTheme="minorEastAsia"/>
+          <w:b w:val="0"/>
+          <w:sz w:val="22"/>
+          <w:szCs w:val="22"/>
+          <w:lang w:eastAsia="fr-FR"/>
+        </w:rPr>
+        <w:tab/>
+      </w:r>
+      <w:r>
+        <w:t>Démarrage rapide</w:t>
+      </w:r>
+      <w:r>
+        <w:tab/>
+      </w:r>
+      <w:r>
+        <w:fldChar w:fldCharType="begin"/>
+      </w:r>
+      <w:r>
+        <w:instrText xml:space="preserve"> PAGEREF _Toc315036731 \h </w:instrText>
+      </w:r>
+      <w:r>
+        <w:fldChar w:fldCharType="separate"/>
+      </w:r>
+      <w:r>
+        <w:t>5</w:t>
+      </w:r>
+      <w:r>
+        <w:fldChar w:fldCharType="end"/>
+      </w:r>
+    </w:p>
+    <w:p>
+      <w:pPr>
+        <w:pStyle w:val="TM2"/>
+        <w:tabs>
+          <w:tab w:val="left" w:pos="440"/>
+          <w:tab w:val="right" w:pos="8290"/>
+        </w:tabs>
+        <w:rPr>
+          <w:rFonts w:eastAsiaTheme="minorEastAsia"/>
+          <w:b w:val="0"/>
+          <w:sz w:val="22"/>
+          <w:szCs w:val="22"/>
+          <w:lang w:eastAsia="fr-FR"/>
+        </w:rPr>
+      </w:pPr>
+      <w:r>
+        <w:t>B.</w:t>
+      </w:r>
+      <w:r>
+        <w:rPr>
+          <w:rFonts w:eastAsiaTheme="minorEastAsia"/>
+          <w:b w:val="0"/>
+          <w:sz w:val="22"/>
+          <w:szCs w:val="22"/>
+          <w:lang w:eastAsia="fr-FR"/>
+        </w:rPr>
+        <w:tab/>
+      </w:r>
+      <w:r>
+        <w:t>Ajout et suppression d’incendies</w:t>
+      </w:r>
+      <w:r>
+        <w:tab/>
+      </w:r>
+      <w:r>
+        <w:fldChar w:fldCharType="begin"/>
+      </w:r>
+      <w:r>
+        <w:instrText xml:space="preserve"> PAGEREF _Toc315036732 \h </w:instrText>
+      </w:r>
+      <w:r>
+        <w:fldChar w:fldCharType="separate"/>
+      </w:r>
+      <w:r>
+        <w:t>5</w:t>
+      </w:r>
+      <w:r>
+        <w:fldChar w:fldCharType="end"/>
+      </w:r>
+    </w:p>
+    <w:p>
+      <w:pPr>
+        <w:pStyle w:val="TM2"/>
+        <w:tabs>
+          <w:tab w:val="left" w:pos="440"/>
+          <w:tab w:val="right" w:pos="8290"/>
+        </w:tabs>
+        <w:rPr>
+          <w:rFonts w:eastAsiaTheme="minorEastAsia"/>
+          <w:b w:val="0"/>
+          <w:sz w:val="22"/>
+          <w:szCs w:val="22"/>
+          <w:lang w:eastAsia="fr-FR"/>
+        </w:rPr>
+      </w:pPr>
+      <w:r>
+        <w:t>C.</w:t>
+      </w:r>
+      <w:r>
+        <w:rPr>
+          <w:rFonts w:eastAsiaTheme="minorEastAsia"/>
+          <w:b w:val="0"/>
+          <w:sz w:val="22"/>
+          <w:szCs w:val="22"/>
+          <w:lang w:eastAsia="fr-FR"/>
+        </w:rPr>
+        <w:tab/>
+      </w:r>
+      <w:r>
+        <w:t>Déroulement d’une simulation</w:t>
+      </w:r>
+      <w:r>
+        <w:tab/>
+      </w:r>
+      <w:r>
+        <w:fldChar w:fldCharType="begin"/>
+      </w:r>
+      <w:r>
+        <w:instrText xml:space="preserve"> PAGEREF _Toc315036733 \h </w:instrText>
+      </w:r>
+      <w:r>
+        <w:fldChar w:fldCharType="separate"/>
+      </w:r>
+      <w:r>
+        <w:t>5</w:t>
+      </w:r>
+      <w:r>
+        <w:fldChar w:fldCharType="end"/>
+      </w:r>
+    </w:p>
+    <w:p>
+      <w:pPr>
+        <w:pStyle w:val="TM1"/>
+        <w:tabs>
+          <w:tab w:val="left" w:pos="660"/>
           <w:tab w:val="right" w:pos="8290"/>
         </w:tabs>
         <w:rPr>
           <w:rFonts w:asciiTheme="minorHAnsi" w:eastAsiaTheme="minorEastAsia" w:hAnsiTheme="minorHAnsi"/>
           <w:b w:val="0"/>
           <w:caps w:val="0"/>
+          <w:sz w:val="22"/>
+          <w:szCs w:val="22"/>
+          <w:lang w:eastAsia="fr-FR"/>
         </w:rPr>
       </w:pPr>
       <w:r>
-        <w:t>III.</w:t>
+        <w:t>II.</w:t>
       </w:r>
       <w:r>
         <w:rPr>
           <w:rFonts w:asciiTheme="minorHAnsi" w:eastAsiaTheme="minorEastAsia" w:hAnsiTheme="minorHAnsi"/>
           <w:b w:val="0"/>
           <w:caps w:val="0"/>
+          <w:sz w:val="22"/>
+          <w:szCs w:val="22"/>
+          <w:lang w:eastAsia="fr-FR"/>
         </w:rPr>
         <w:tab/>
       </w:r>
@@ -570,11 +659,21 @@
       <w:r>
         <w:tab/>
       </w:r>
-      <w:fldSimple w:instr=" PAGEREF _Toc188327283 \h ">
-        <w:r>
-          <w:t>7</w:t>
-        </w:r>
-      </w:fldSimple>
+      <w:r>
+        <w:fldChar w:fldCharType="begin"/>
+      </w:r>
+      <w:r>
+        <w:instrText xml:space="preserve"> PAGEREF _Toc315036734 \h </w:instrText>
+      </w:r>
+      <w:r>
+        <w:fldChar w:fldCharType="separate"/>
+      </w:r>
+      <w:r>
+        <w:t>7</w:t>
+      </w:r>
+      <w:r>
+        <w:fldChar w:fldCharType="end"/>
+      </w:r>
     </w:p>
     <w:p>
       <w:r>
@@ -588,22 +687,23 @@
     </w:p>
     <w:p>
       <w:pPr>
-        <w:pStyle w:val="Heading1"/>
+        <w:pStyle w:val="Titre1"/>
       </w:pPr>
       <w:r>
         <w:br w:type="page"/>
       </w:r>
-      <w:bookmarkStart w:id="1" w:name="_Toc188327278"/>
-      <w:r>
+      <w:bookmarkStart w:id="1" w:name="_Toc315036730"/>
+      <w:r>
+        <w:lastRenderedPageBreak/>
         <w:t>Lancement d’une simulation</w:t>
       </w:r>
       <w:bookmarkEnd w:id="1"/>
     </w:p>
     <w:p>
       <w:pPr>
-        <w:pStyle w:val="Heading2"/>
-      </w:pPr>
-      <w:bookmarkStart w:id="2" w:name="_Toc188327279"/>
+        <w:pStyle w:val="Titre2"/>
+      </w:pPr>
+      <w:bookmarkStart w:id="2" w:name="_Toc315036731"/>
       <w:r>
         <w:t>Démarrage</w:t>
       </w:r>
@@ -613,103 +713,69 @@
       <w:bookmarkEnd w:id="2"/>
     </w:p>
     <w:p>
-      <w:pPr>
-        <w:rPr>
-          <w:lang w:val="en-US"/>
-        </w:rPr>
-      </w:pPr>
-      <w:r>
-        <w:rPr>
-          <w:lang w:val="en-US"/>
-        </w:rPr>
+      <w:r>
         <w:t>Au lancement du logiciel, une carte sans aucun robot sera préchargée.</w:t>
       </w:r>
       <w:r>
-        <w:rPr>
-          <w:lang w:val="en-US"/>
-        </w:rPr>
         <w:t xml:space="preserve"> Avant de lancer une simulation, vous devez d’abord placer des robots qui agiront sur les incendies de cette carte.</w:t>
       </w:r>
     </w:p>
     <w:p>
       <w:pPr>
-        <w:pStyle w:val="ListParagraph"/>
+        <w:pStyle w:val="Paragraphedeliste"/>
         <w:numPr>
           <w:ilvl w:val="0"/>
           <w:numId w:val="19"/>
         </w:numPr>
-        <w:rPr>
-          <w:lang w:val="en-US"/>
-        </w:rPr>
-      </w:pPr>
-      <w:r>
-        <w:rPr>
-          <w:lang w:val="en-US"/>
-        </w:rPr>
+      </w:pPr>
+      <w:r>
         <w:t xml:space="preserve">Choisissez un type de robot dans le coin inférieur droit de votre écran (voir </w:t>
       </w:r>
       <w:r>
         <w:rPr>
           <w:b/>
-          <w:lang w:val="en-US"/>
         </w:rPr>
         <w:t>II.</w:t>
       </w:r>
       <w:r>
         <w:rPr>
           <w:b/>
-          <w:lang w:val="en-US"/>
         </w:rPr>
         <w:t>A</w:t>
       </w:r>
       <w:r>
-        <w:rPr>
-          <w:lang w:val="en-US"/>
-        </w:rPr>
         <w:t xml:space="preserve"> pour paramétrer votre propre type de robot).</w:t>
       </w:r>
     </w:p>
     <w:p>
       <w:pPr>
-        <w:pStyle w:val="ListParagraph"/>
+        <w:pStyle w:val="Paragraphedeliste"/>
         <w:numPr>
           <w:ilvl w:val="0"/>
           <w:numId w:val="19"/>
         </w:numPr>
-        <w:rPr>
-          <w:lang w:val="en-US"/>
-        </w:rPr>
-      </w:pPr>
-      <w:r>
-        <w:rPr>
-          <w:lang w:val="en-US"/>
-        </w:rPr>
+      </w:pPr>
+      <w:r>
         <w:t>Cliquez-glisser sur la carte le type de robot souhaité autant de fois que vous souhaitez voir apparaître de robots sur la carte.</w:t>
       </w:r>
     </w:p>
     <w:p>
       <w:pPr>
-        <w:pStyle w:val="ListParagraph"/>
+        <w:pStyle w:val="Paragraphedeliste"/>
         <w:numPr>
           <w:ilvl w:val="0"/>
           <w:numId w:val="19"/>
         </w:numPr>
-        <w:rPr>
-          <w:lang w:val="en-US"/>
-        </w:rPr>
-      </w:pPr>
-      <w:r>
-        <w:rPr>
-          <w:lang w:val="en-US"/>
-        </w:rPr>
+      </w:pPr>
+      <w:r>
         <w:t>Cliquez sur le bouton “Lancer la simulation” de la barre d’outils, dans la partie supérieure de votre écran.</w:t>
       </w:r>
     </w:p>
     <w:p>
       <w:pPr>
-        <w:pStyle w:val="Heading2"/>
-      </w:pPr>
-      <w:bookmarkStart w:id="3" w:name="_Toc188327280"/>
+        <w:pStyle w:val="Titre2"/>
+      </w:pPr>
+      <w:bookmarkStart w:id="3" w:name="_Toc315036732"/>
       <w:r>
         <w:t xml:space="preserve">Ajout </w:t>
       </w:r>
@@ -737,14 +803,11 @@
     </w:p>
     <w:p>
       <w:pPr>
-        <w:pStyle w:val="ListParagraph"/>
+        <w:pStyle w:val="Paragraphedeliste"/>
         <w:numPr>
           <w:ilvl w:val="0"/>
           <w:numId w:val="29"/>
         </w:numPr>
-        <w:rPr>
-          <w:lang w:val="en-US"/>
-        </w:rPr>
       </w:pPr>
       <w:r>
         <w:t>Cliquez sur le bouton « Incendies » dans la barre d’outils dans la partie supérieure de votre écran.</w:t>
@@ -752,35 +815,28 @@
     </w:p>
     <w:p>
       <w:pPr>
-        <w:pStyle w:val="ListParagraph"/>
+        <w:pStyle w:val="Paragraphedeliste"/>
         <w:numPr>
           <w:ilvl w:val="0"/>
           <w:numId w:val="29"/>
         </w:numPr>
       </w:pPr>
       <w:r>
-        <w:rPr>
-          <w:lang w:val="en-US"/>
-        </w:rPr>
         <w:t xml:space="preserve">Cliquez sur la carte pour positionner un incendie sur celle-ci. </w:t>
       </w:r>
       <w:r>
         <w:rPr>
           <w:b/>
-          <w:lang w:val="en-US"/>
         </w:rPr>
         <w:t xml:space="preserve">Attention </w:t>
       </w:r>
       <w:r>
-        <w:rPr>
-          <w:lang w:val="en-US"/>
-        </w:rPr>
         <w:t>: la position choisie ne doit pas être la case de départ d’un robot, et ne doit pas être occupée par un autre incendie.</w:t>
       </w:r>
     </w:p>
     <w:p>
       <w:pPr>
-        <w:pStyle w:val="ListParagraph"/>
+        <w:pStyle w:val="Paragraphedeliste"/>
         <w:numPr>
           <w:ilvl w:val="0"/>
           <w:numId w:val="29"/>
@@ -792,7 +848,7 @@
     </w:p>
     <w:p>
       <w:pPr>
-        <w:pStyle w:val="ListParagraph"/>
+        <w:pStyle w:val="Paragraphedeliste"/>
         <w:numPr>
           <w:ilvl w:val="0"/>
           <w:numId w:val="29"/>
@@ -836,9 +892,9 @@
     </w:p>
     <w:p>
       <w:pPr>
-        <w:pStyle w:val="Heading2"/>
-      </w:pPr>
-      <w:bookmarkStart w:id="4" w:name="_Toc188327281"/>
+        <w:pStyle w:val="Titre2"/>
+      </w:pPr>
+      <w:bookmarkStart w:id="4" w:name="_Toc315036733"/>
       <w:r>
         <w:t>Déroulement d’une simulation</w:t>
       </w:r>
@@ -925,6 +981,7 @@
         <w:rPr>
           <w:b/>
         </w:rPr>
+        <w:lastRenderedPageBreak/>
         <w:t xml:space="preserve">Arrêter </w:t>
       </w:r>
       <w:r>
@@ -933,49 +990,128 @@
     </w:p>
     <w:p>
       <w:pPr>
-        <w:pStyle w:val="Heading1"/>
-        <w:rPr>
-          <w:lang w:val="en-US"/>
-        </w:rPr>
-      </w:pPr>
-      <w:r>
-        <w:rPr>
-          <w:lang w:val="en-US"/>
-        </w:rPr>
+        <w:pStyle w:val="Titre1"/>
+      </w:pPr>
+      <w:r>
         <w:br w:type="page"/>
       </w:r>
-      <w:bookmarkStart w:id="5" w:name="_Toc188327282"/>
-      <w:r>
-        <w:rPr>
-          <w:lang w:val="en-US"/>
-        </w:rPr>
-        <w:t>Paramétrage</w:t>
-      </w:r>
-      <w:bookmarkEnd w:id="5"/>
+      <w:r>
+        <w:lastRenderedPageBreak/>
+        <w:t xml:space="preserve"> </w:t>
+      </w:r>
+      <w:r>
+        <w:t>Types de robots personnalisés</w:t>
+      </w:r>
+      <w:r>
+        <w:t xml:space="preserve"> </w:t>
+      </w:r>
     </w:p>
     <w:p>
-      <w:pPr>
-        <w:pStyle w:val="Heading1"/>
-      </w:pPr>
-      <w:bookmarkStart w:id="6" w:name="_Toc188327283"/>
-      <w:r>
-        <w:t>Création d’un type de robot personnalisé</w:t>
-      </w:r>
-      <w:bookmarkEnd w:id="6"/>
+      <w:r>
+        <w:t>Certains types de robots sont prédéfinis. Vous pouvez aussi créer vos propres types afin de refléter vos équipements réels.</w:t>
+      </w:r>
     </w:p>
     <w:p>
+      <w:pPr>
+        <w:pStyle w:val="Titre2"/>
+      </w:pPr>
+      <w:r>
+        <w:t>Création</w:t>
+      </w:r>
+      <w:r>
+        <w:t xml:space="preserve"> </w:t>
+      </w:r>
+    </w:p>
+    <w:p>
+      <w:r>
+        <w:t>Pour créer un type de robot</w:t>
+      </w:r>
+      <w:r>
+        <w:t>, cliquez sur le bouton « Ajouter ». Des informations vous sont demandées concernant le type à créer : un nom, un moyen de locomotion, … Une fois ces renseignements saisis, cliquez sur « Valider ». Un clic</w:t>
+      </w:r>
+      <w:r>
+        <w:t xml:space="preserve"> sur « Annuler » permet d’abandonner la création du type de robot.</w:t>
+      </w:r>
+    </w:p>
+    <w:p>
+      <w:pPr>
+        <w:pStyle w:val="Titre2"/>
+      </w:pPr>
+      <w:r>
+        <w:t>Modification</w:t>
+      </w:r>
+    </w:p>
+    <w:p>
+      <w:r>
+        <w:t xml:space="preserve">Pour modifier un type de robot existant, </w:t>
+      </w:r>
+      <w:r>
+        <w:t>sélectionnez-le dans la liste puis cliquez sur le bouton « Modifier ». Il n’est pas possible de modifier les types de robots présents par défaut.</w:t>
+      </w:r>
+    </w:p>
+    <w:p>
+      <w:r>
+        <w:rPr>
+          <w:b/>
+        </w:rPr>
+        <w:t>Attention</w:t>
+      </w:r>
+      <w:r>
+        <w:t> :</w:t>
+      </w:r>
+      <w:r>
+        <w:t xml:space="preserve"> les robots présents sur la carte créés avec ce type seront modifiés en conséquence.</w:t>
+      </w:r>
+    </w:p>
+    <w:p>
+      <w:pPr>
+        <w:pStyle w:val="Titre2"/>
+      </w:pPr>
+      <w:r>
+        <w:t>Suppression</w:t>
+      </w:r>
+    </w:p>
+    <w:p>
+      <w:r>
+        <w:t xml:space="preserve">Pour supprimer un type de robot, </w:t>
+      </w:r>
+      <w:r>
+        <w:t>sélectionnez-le dans la liste puis cliquez sur le boutton « Supprimer ». Un message de confirmation apparaît, cliquez sur « Oui » si vous voulez réellement supprimer le type de robot.</w:t>
+      </w:r>
+      <w:r>
+        <w:t xml:space="preserve"> Il n’est pas possible de supprimer les types de robots présents par défaut.</w:t>
+      </w:r>
+    </w:p>
+    <w:p>
+      <w:r>
+        <w:rPr>
+          <w:b/>
+        </w:rPr>
+        <w:t>Attention</w:t>
+      </w:r>
+      <w:r>
+        <w:t> :</w:t>
+      </w:r>
+      <w:bookmarkStart w:id="5" w:name="_GoBack"/>
+      <w:bookmarkEnd w:id="5"/>
+      <w:r>
+        <w:t xml:space="preserve"> c’est action n’est pas réversible.</w:t>
+      </w:r>
+    </w:p>
+    <w:p>
       <w:r>
         <w:br w:type="page"/>
       </w:r>
       <w:r>
+        <w:lastRenderedPageBreak/>
         <w:t>Conclusion</w:t>
       </w:r>
     </w:p>
     <w:sectPr>
-      <w:headerReference w:type="even" r:id="rId6"/>
-      <w:headerReference w:type="default" r:id="rId7"/>
-      <w:headerReference w:type="first" r:id="rId8"/>
-      <w:footerReference w:type="first" r:id="rId9"/>
+      <w:headerReference w:type="even" r:id="rId9"/>
+      <w:headerReference w:type="default" r:id="rId10"/>
+      <w:headerReference w:type="first" r:id="rId11"/>
+      <w:footerReference w:type="first" r:id="rId12"/>
       <w:pgSz w:w="11900" w:h="16840"/>
       <w:pgMar w:top="1440" w:right="1800" w:bottom="1440" w:left="1800" w:header="708" w:footer="708" w:gutter="0"/>
       <w:cols w:space="708"/>
@@ -985,8 +1121,33 @@
 </w:document>
 </file>
 
+<file path=word/endnotes.xml><?xml version="1.0" encoding="utf-8"?>
+<w:endnotes xmlns:wpc="http://schemas.microsoft.com/office/word/2010/wordprocessingCanvas" xmlns:mc="http://schemas.openxmlformats.org/markup-compatibility/2006" xmlns:o="urn:schemas-microsoft-com:office:office" xmlns:r="http://schemas.openxmlformats.org/officeDocument/2006/relationships" xmlns:m="http://schemas.openxmlformats.org/officeDocument/2006/math" xmlns:v="urn:schemas-microsoft-com:vml" xmlns:wp14="http://schemas.microsoft.com/office/word/2010/wordprocessingDrawing" xmlns:wp="http://schemas.openxmlformats.org/drawingml/2006/wordprocessingDrawing" xmlns:w10="urn:schemas-microsoft-com:office:word" xmlns:w="http://schemas.openxmlformats.org/wordprocessingml/2006/main" xmlns:w14="http://schemas.microsoft.com/office/word/2010/wordml" xmlns:wpg="http://schemas.microsoft.com/office/word/2010/wordprocessingGroup" xmlns:wpi="http://schemas.microsoft.com/office/word/2010/wordprocessingInk" xmlns:wne="http://schemas.microsoft.com/office/word/2006/wordml" xmlns:wps="http://schemas.microsoft.com/office/word/2010/wordprocessingShape" mc:Ignorable="w14 wp14">
+  <w:endnote w:type="separator" w:id="-1">
+    <w:p>
+      <w:pPr>
+        <w:spacing w:after="0"/>
+      </w:pPr>
+      <w:r>
+        <w:separator/>
+      </w:r>
+    </w:p>
+  </w:endnote>
+  <w:endnote w:type="continuationSeparator" w:id="0">
+    <w:p>
+      <w:pPr>
+        <w:spacing w:after="0"/>
+      </w:pPr>
+      <w:r>
+        <w:continuationSeparator/>
+      </w:r>
+    </w:p>
+  </w:endnote>
+</w:endnotes>
+</file>
+
 <file path=word/footer1.xml><?xml version="1.0" encoding="utf-8"?>
-<w:ftr xmlns:mv="urn:schemas-microsoft-com:mac:vml" xmlns:mo="http://schemas.microsoft.com/office/mac/office/2008/main" xmlns:ve="http://schemas.openxmlformats.org/markup-compatibility/2006" xmlns:o="urn:schemas-microsoft-com:office:office" xmlns:r="http://schemas.openxmlformats.org/officeDocument/2006/relationships" xmlns:m="http://schemas.openxmlformats.org/officeDocument/2006/math" xmlns:v="urn:schemas-microsoft-com:vml" xmlns:w10="urn:schemas-microsoft-com:office:word" xmlns:w="http://schemas.openxmlformats.org/wordprocessingml/2006/main" xmlns:wne="http://schemas.microsoft.com/office/word/2006/wordml" xmlns:wp="http://schemas.openxmlformats.org/drawingml/2006/wordprocessingDrawing">
+<w:ftr xmlns:wpc="http://schemas.microsoft.com/office/word/2010/wordprocessingCanvas" xmlns:mc="http://schemas.openxmlformats.org/markup-compatibility/2006" xmlns:o="urn:schemas-microsoft-com:office:office" xmlns:r="http://schemas.openxmlformats.org/officeDocument/2006/relationships" xmlns:m="http://schemas.openxmlformats.org/officeDocument/2006/math" xmlns:v="urn:schemas-microsoft-com:vml" xmlns:wp14="http://schemas.microsoft.com/office/word/2010/wordprocessingDrawing" xmlns:wp="http://schemas.openxmlformats.org/drawingml/2006/wordprocessingDrawing" xmlns:w10="urn:schemas-microsoft-com:office:word" xmlns:w="http://schemas.openxmlformats.org/wordprocessingml/2006/main" xmlns:w14="http://schemas.microsoft.com/office/word/2010/wordml" xmlns:wpg="http://schemas.microsoft.com/office/word/2010/wordprocessingGroup" xmlns:wpi="http://schemas.microsoft.com/office/word/2010/wordprocessingInk" xmlns:wne="http://schemas.microsoft.com/office/word/2006/wordml" xmlns:wps="http://schemas.microsoft.com/office/word/2010/wordprocessingShape" mc:Ignorable="w14 wp14">
   <w:p>
     <w:pPr>
       <w:spacing w:before="40" w:after="40"/>
@@ -998,8 +1159,33 @@
 </w:ftr>
 </file>
 
+<file path=word/footnotes.xml><?xml version="1.0" encoding="utf-8"?>
+<w:footnotes xmlns:wpc="http://schemas.microsoft.com/office/word/2010/wordprocessingCanvas" xmlns:mc="http://schemas.openxmlformats.org/markup-compatibility/2006" xmlns:o="urn:schemas-microsoft-com:office:office" xmlns:r="http://schemas.openxmlformats.org/officeDocument/2006/relationships" xmlns:m="http://schemas.openxmlformats.org/officeDocument/2006/math" xmlns:v="urn:schemas-microsoft-com:vml" xmlns:wp14="http://schemas.microsoft.com/office/word/2010/wordprocessingDrawing" xmlns:wp="http://schemas.openxmlformats.org/drawingml/2006/wordprocessingDrawing" xmlns:w10="urn:schemas-microsoft-com:office:word" xmlns:w="http://schemas.openxmlformats.org/wordprocessingml/2006/main" xmlns:w14="http://schemas.microsoft.com/office/word/2010/wordml" xmlns:wpg="http://schemas.microsoft.com/office/word/2010/wordprocessingGroup" xmlns:wpi="http://schemas.microsoft.com/office/word/2010/wordprocessingInk" xmlns:wne="http://schemas.microsoft.com/office/word/2006/wordml" xmlns:wps="http://schemas.microsoft.com/office/word/2010/wordprocessingShape" mc:Ignorable="w14 wp14">
+  <w:footnote w:type="separator" w:id="-1">
+    <w:p>
+      <w:pPr>
+        <w:spacing w:after="0"/>
+      </w:pPr>
+      <w:r>
+        <w:separator/>
+      </w:r>
+    </w:p>
+  </w:footnote>
+  <w:footnote w:type="continuationSeparator" w:id="0">
+    <w:p>
+      <w:pPr>
+        <w:spacing w:after="0"/>
+      </w:pPr>
+      <w:r>
+        <w:continuationSeparator/>
+      </w:r>
+    </w:p>
+  </w:footnote>
+</w:footnotes>
+</file>
+
 <file path=word/header1.xml><?xml version="1.0" encoding="utf-8"?>
-<w:hdr xmlns:mv="urn:schemas-microsoft-com:mac:vml" xmlns:mo="http://schemas.microsoft.com/office/mac/office/2008/main" xmlns:ve="http://schemas.openxmlformats.org/markup-compatibility/2006" xmlns:o="urn:schemas-microsoft-com:office:office" xmlns:r="http://schemas.openxmlformats.org/officeDocument/2006/relationships" xmlns:m="http://schemas.openxmlformats.org/officeDocument/2006/math" xmlns:v="urn:schemas-microsoft-com:vml" xmlns:w10="urn:schemas-microsoft-com:office:word" xmlns:w="http://schemas.openxmlformats.org/wordprocessingml/2006/main" xmlns:wne="http://schemas.microsoft.com/office/word/2006/wordml" xmlns:wp="http://schemas.openxmlformats.org/drawingml/2006/wordprocessingDrawing">
+<w:hdr xmlns:wpc="http://schemas.microsoft.com/office/word/2010/wordprocessingCanvas" xmlns:mc="http://schemas.openxmlformats.org/markup-compatibility/2006" xmlns:o="urn:schemas-microsoft-com:office:office" xmlns:r="http://schemas.openxmlformats.org/officeDocument/2006/relationships" xmlns:m="http://schemas.openxmlformats.org/officeDocument/2006/math" xmlns:v="urn:schemas-microsoft-com:vml" xmlns:wp14="http://schemas.microsoft.com/office/word/2010/wordprocessingDrawing" xmlns:wp="http://schemas.openxmlformats.org/drawingml/2006/wordprocessingDrawing" xmlns:w10="urn:schemas-microsoft-com:office:word" xmlns:w="http://schemas.openxmlformats.org/wordprocessingml/2006/main" xmlns:w14="http://schemas.microsoft.com/office/word/2010/wordml" xmlns:wpg="http://schemas.microsoft.com/office/word/2010/wordprocessingGroup" xmlns:wpi="http://schemas.microsoft.com/office/word/2010/wordprocessingInk" xmlns:wne="http://schemas.microsoft.com/office/word/2006/wordml" xmlns:wps="http://schemas.microsoft.com/office/word/2010/wordprocessingShape" mc:Ignorable="w14 wp14">
   <w:tbl>
     <w:tblPr>
       <w:tblW w:w="5000" w:type="pct"/>
@@ -1009,7 +1195,7 @@
         <w:bottom w:w="58" w:type="dxa"/>
         <w:right w:w="115" w:type="dxa"/>
       </w:tblCellMar>
-      <w:tblLook w:val="04A0"/>
+      <w:tblLook w:val="04A0" w:firstRow="1" w:lastRow="0" w:firstColumn="1" w:lastColumn="0" w:noHBand="0" w:noVBand="1"/>
     </w:tblPr>
     <w:tblGrid>
       <w:gridCol w:w="8107"/>
@@ -1023,12 +1209,10 @@
           </w:rPr>
           <w:alias w:val="Title"/>
           <w:id w:val="99380136"/>
-          <w:placeholder>
-            <w:docPart w:val="DAD6FF79873A13418C912FAEADD4AED8"/>
-          </w:placeholder>
           <w:dataBinding w:prefixMappings="xmlns:ns0='http://schemas.openxmlformats.org/package/2006/metadata/core-properties' xmlns:ns1='http://purl.org/dc/elements/1.1/'" w:xpath="/ns0:coreProperties[1]/ns1:title[1]" w:storeItemID="{6C3C8BC8-F283-45AE-878A-BAB7291924A1}"/>
           <w:text/>
         </w:sdtPr>
+        <w:sdtEndPr/>
         <w:sdtContent>
           <w:tc>
             <w:tcPr>
@@ -1039,7 +1223,7 @@
             </w:tcPr>
             <w:p>
               <w:pPr>
-                <w:pStyle w:val="Header"/>
+                <w:pStyle w:val="En-tte"/>
                 <w:jc w:val="right"/>
                 <w:rPr>
                   <w:b/>
@@ -1064,35 +1248,49 @@
         </w:tcPr>
         <w:p>
           <w:pPr>
-            <w:pStyle w:val="Header"/>
+            <w:pStyle w:val="En-tte"/>
             <w:rPr>
               <w:rFonts w:ascii="Calibri" w:eastAsiaTheme="majorEastAsia" w:hAnsi="Calibri" w:cstheme="majorBidi"/>
               <w:b/>
             </w:rPr>
           </w:pPr>
-          <w:fldSimple w:instr=" PAGE   \* MERGEFORMAT ">
-            <w:r>
-              <w:rPr>
-                <w:rFonts w:ascii="Calibri" w:hAnsi="Calibri"/>
-                <w:b/>
-              </w:rPr>
-              <w:t>6</w:t>
-            </w:r>
-          </w:fldSimple>
+          <w:r>
+            <w:fldChar w:fldCharType="begin"/>
+          </w:r>
+          <w:r>
+            <w:instrText xml:space="preserve"> PAGE   \* MERGEFORMAT </w:instrText>
+          </w:r>
+          <w:r>
+            <w:fldChar w:fldCharType="separate"/>
+          </w:r>
+          <w:r>
+            <w:rPr>
+              <w:rFonts w:ascii="Calibri" w:hAnsi="Calibri"/>
+              <w:b/>
+            </w:rPr>
+            <w:t>6</w:t>
+          </w:r>
+          <w:r>
+            <w:rPr>
+              <w:rFonts w:ascii="Calibri" w:hAnsi="Calibri"/>
+              <w:b/>
+            </w:rPr>
+            <w:fldChar w:fldCharType="end"/>
+          </w:r>
         </w:p>
       </w:tc>
     </w:tr>
   </w:tbl>
   <w:p>
     <w:pPr>
-      <w:pStyle w:val="Header"/>
+      <w:pStyle w:val="En-tte"/>
     </w:pPr>
   </w:p>
 </w:hdr>
 </file>
 
 <file path=word/header2.xml><?xml version="1.0" encoding="utf-8"?>
-<w:hdr xmlns:mv="urn:schemas-microsoft-com:mac:vml" xmlns:mo="http://schemas.microsoft.com/office/mac/office/2008/main" xmlns:ve="http://schemas.openxmlformats.org/markup-compatibility/2006" xmlns:o="urn:schemas-microsoft-com:office:office" xmlns:r="http://schemas.openxmlformats.org/officeDocument/2006/relationships" xmlns:m="http://schemas.openxmlformats.org/officeDocument/2006/math" xmlns:v="urn:schemas-microsoft-com:vml" xmlns:w10="urn:schemas-microsoft-com:office:word" xmlns:w="http://schemas.openxmlformats.org/wordprocessingml/2006/main" xmlns:wne="http://schemas.microsoft.com/office/word/2006/wordml" xmlns:wp="http://schemas.openxmlformats.org/drawingml/2006/wordprocessingDrawing">
+<w:hdr xmlns:wpc="http://schemas.microsoft.com/office/word/2010/wordprocessingCanvas" xmlns:mc="http://schemas.openxmlformats.org/markup-compatibility/2006" xmlns:o="urn:schemas-microsoft-com:office:office" xmlns:r="http://schemas.openxmlformats.org/officeDocument/2006/relationships" xmlns:m="http://schemas.openxmlformats.org/officeDocument/2006/math" xmlns:v="urn:schemas-microsoft-com:vml" xmlns:wp14="http://schemas.microsoft.com/office/word/2010/wordprocessingDrawing" xmlns:wp="http://schemas.openxmlformats.org/drawingml/2006/wordprocessingDrawing" xmlns:w10="urn:schemas-microsoft-com:office:word" xmlns:w="http://schemas.openxmlformats.org/wordprocessingml/2006/main" xmlns:w14="http://schemas.microsoft.com/office/word/2010/wordml" xmlns:wpg="http://schemas.microsoft.com/office/word/2010/wordprocessingGroup" xmlns:wpi="http://schemas.microsoft.com/office/word/2010/wordprocessingInk" xmlns:wne="http://schemas.microsoft.com/office/word/2006/wordml" xmlns:wps="http://schemas.microsoft.com/office/word/2010/wordprocessingShape" mc:Ignorable="w14 wp14">
   <w:tbl>
     <w:tblPr>
       <w:tblW w:w="5000" w:type="pct"/>
@@ -1102,7 +1300,7 @@
         <w:bottom w:w="58" w:type="dxa"/>
         <w:right w:w="115" w:type="dxa"/>
       </w:tblCellMar>
-      <w:tblLook w:val="04A0"/>
+      <w:tblLook w:val="04A0" w:firstRow="1" w:lastRow="0" w:firstColumn="1" w:lastColumn="0" w:noHBand="0" w:noVBand="1"/>
     </w:tblPr>
     <w:tblGrid>
       <w:gridCol w:w="8107"/>
@@ -1119,6 +1317,7 @@
           <w:dataBinding w:prefixMappings="xmlns:ns0='http://schemas.openxmlformats.org/package/2006/metadata/core-properties' xmlns:ns1='http://purl.org/dc/elements/1.1/'" w:xpath="/ns0:coreProperties[1]/ns1:title[1]" w:storeItemID="{6C3C8BC8-F283-45AE-878A-BAB7291924A1}"/>
           <w:text/>
         </w:sdtPr>
+        <w:sdtEndPr/>
         <w:sdtContent>
           <w:tc>
             <w:tcPr>
@@ -1129,7 +1328,7 @@
             </w:tcPr>
             <w:p>
               <w:pPr>
-                <w:pStyle w:val="Header"/>
+                <w:pStyle w:val="En-tte"/>
                 <w:jc w:val="right"/>
                 <w:rPr>
                   <w:b/>
@@ -1154,35 +1353,49 @@
         </w:tcPr>
         <w:p>
           <w:pPr>
-            <w:pStyle w:val="Header"/>
+            <w:pStyle w:val="En-tte"/>
             <w:rPr>
               <w:rFonts w:ascii="Calibri" w:eastAsiaTheme="majorEastAsia" w:hAnsi="Calibri" w:cstheme="majorBidi"/>
               <w:b/>
             </w:rPr>
           </w:pPr>
-          <w:fldSimple w:instr=" PAGE   \* MERGEFORMAT ">
-            <w:r>
-              <w:rPr>
-                <w:rFonts w:ascii="Calibri" w:hAnsi="Calibri"/>
-                <w:b/>
-              </w:rPr>
-              <w:t>5</w:t>
-            </w:r>
-          </w:fldSimple>
+          <w:r>
+            <w:fldChar w:fldCharType="begin"/>
+          </w:r>
+          <w:r>
+            <w:instrText xml:space="preserve"> PAGE   \* MERGEFORMAT </w:instrText>
+          </w:r>
+          <w:r>
+            <w:fldChar w:fldCharType="separate"/>
+          </w:r>
+          <w:r>
+            <w:rPr>
+              <w:rFonts w:ascii="Calibri" w:hAnsi="Calibri"/>
+              <w:b/>
+            </w:rPr>
+            <w:t>7</w:t>
+          </w:r>
+          <w:r>
+            <w:rPr>
+              <w:rFonts w:ascii="Calibri" w:hAnsi="Calibri"/>
+              <w:b/>
+            </w:rPr>
+            <w:fldChar w:fldCharType="end"/>
+          </w:r>
         </w:p>
       </w:tc>
     </w:tr>
   </w:tbl>
   <w:p>
     <w:pPr>
-      <w:pStyle w:val="Header"/>
+      <w:pStyle w:val="En-tte"/>
     </w:pPr>
   </w:p>
 </w:hdr>
 </file>
 
 <file path=word/header3.xml><?xml version="1.0" encoding="utf-8"?>
-<w:hdr xmlns:mv="urn:schemas-microsoft-com:mac:vml" xmlns:mo="http://schemas.microsoft.com/office/mac/office/2008/main" xmlns:ve="http://schemas.openxmlformats.org/markup-compatibility/2006" xmlns:o="urn:schemas-microsoft-com:office:office" xmlns:r="http://schemas.openxmlformats.org/officeDocument/2006/relationships" xmlns:m="http://schemas.openxmlformats.org/officeDocument/2006/math" xmlns:v="urn:schemas-microsoft-com:vml" xmlns:w10="urn:schemas-microsoft-com:office:word" xmlns:w="http://schemas.openxmlformats.org/wordprocessingml/2006/main" xmlns:wne="http://schemas.microsoft.com/office/word/2006/wordml" xmlns:wp="http://schemas.openxmlformats.org/drawingml/2006/wordprocessingDrawing">
+<w:hdr xmlns:wpc="http://schemas.microsoft.com/office/word/2010/wordprocessingCanvas" xmlns:mc="http://schemas.openxmlformats.org/markup-compatibility/2006" xmlns:o="urn:schemas-microsoft-com:office:office" xmlns:r="http://schemas.openxmlformats.org/officeDocument/2006/relationships" xmlns:m="http://schemas.openxmlformats.org/officeDocument/2006/math" xmlns:v="urn:schemas-microsoft-com:vml" xmlns:wp14="http://schemas.microsoft.com/office/word/2010/wordprocessingDrawing" xmlns:wp="http://schemas.openxmlformats.org/drawingml/2006/wordprocessingDrawing" xmlns:w10="urn:schemas-microsoft-com:office:word" xmlns:w="http://schemas.openxmlformats.org/wordprocessingml/2006/main" xmlns:w14="http://schemas.microsoft.com/office/word/2010/wordml" xmlns:wpg="http://schemas.microsoft.com/office/word/2010/wordprocessingGroup" xmlns:wpi="http://schemas.microsoft.com/office/word/2010/wordprocessingInk" xmlns:wne="http://schemas.microsoft.com/office/word/2006/wordml" xmlns:wps="http://schemas.microsoft.com/office/word/2010/wordprocessingShape" mc:Ignorable="w14 wp14">
   <w:p>
     <w:pPr>
       <w:jc w:val="right"/>
@@ -1201,14 +1414,14 @@
   </w:p>
   <w:p>
     <w:pPr>
-      <w:pStyle w:val="Header"/>
+      <w:pStyle w:val="En-tte"/>
     </w:pPr>
   </w:p>
 </w:hdr>
 </file>
 
 <file path=word/numbering.xml><?xml version="1.0" encoding="utf-8"?>
-<w:numbering xmlns:mv="urn:schemas-microsoft-com:mac:vml" xmlns:mo="http://schemas.microsoft.com/office/mac/office/2008/main" xmlns:ve="http://schemas.openxmlformats.org/markup-compatibility/2006" xmlns:o="urn:schemas-microsoft-com:office:office" xmlns:r="http://schemas.openxmlformats.org/officeDocument/2006/relationships" xmlns:m="http://schemas.openxmlformats.org/officeDocument/2006/math" xmlns:v="urn:schemas-microsoft-com:vml" xmlns:w10="urn:schemas-microsoft-com:office:word" xmlns:w="http://schemas.openxmlformats.org/wordprocessingml/2006/main" xmlns:wne="http://schemas.microsoft.com/office/word/2006/wordml" xmlns:wp="http://schemas.openxmlformats.org/drawingml/2006/wordprocessingDrawing">
+<w:numbering xmlns:wpc="http://schemas.microsoft.com/office/word/2010/wordprocessingCanvas" xmlns:mc="http://schemas.openxmlformats.org/markup-compatibility/2006" xmlns:o="urn:schemas-microsoft-com:office:office" xmlns:r="http://schemas.openxmlformats.org/officeDocument/2006/relationships" xmlns:m="http://schemas.openxmlformats.org/officeDocument/2006/math" xmlns:v="urn:schemas-microsoft-com:vml" xmlns:wp14="http://schemas.microsoft.com/office/word/2010/wordprocessingDrawing" xmlns:wp="http://schemas.openxmlformats.org/drawingml/2006/wordprocessingDrawing" xmlns:w10="urn:schemas-microsoft-com:office:word" xmlns:w="http://schemas.openxmlformats.org/wordprocessingml/2006/main" xmlns:w14="http://schemas.microsoft.com/office/word/2010/wordml" xmlns:wpg="http://schemas.microsoft.com/office/word/2010/wordprocessingGroup" xmlns:wpi="http://schemas.microsoft.com/office/word/2010/wordprocessingInk" xmlns:wne="http://schemas.microsoft.com/office/word/2006/wordml" xmlns:wps="http://schemas.microsoft.com/office/word/2010/wordprocessingShape" mc:Ignorable="w14 wp14">
   <w:abstractNum w:abstractNumId="0">
     <w:nsid w:val="FFFFFF1D"/>
     <w:multiLevelType w:val="multilevel"/>
@@ -1971,7 +2184,7 @@
     <w:lvl w:ilvl="0">
       <w:start w:val="1"/>
       <w:numFmt w:val="upperRoman"/>
-      <w:pStyle w:val="Heading1"/>
+      <w:pStyle w:val="Titre1"/>
       <w:lvlText w:val="%1."/>
       <w:lvlJc w:val="left"/>
       <w:pPr>
@@ -1981,7 +2194,7 @@
     <w:lvl w:ilvl="1">
       <w:start w:val="1"/>
       <w:numFmt w:val="upperLetter"/>
-      <w:pStyle w:val="Heading2"/>
+      <w:pStyle w:val="Titre2"/>
       <w:lvlText w:val="%2."/>
       <w:lvlJc w:val="left"/>
       <w:pPr>
@@ -1991,7 +2204,7 @@
     <w:lvl w:ilvl="2">
       <w:start w:val="1"/>
       <w:numFmt w:val="decimal"/>
-      <w:pStyle w:val="Heading3"/>
+      <w:pStyle w:val="Titre3"/>
       <w:lvlText w:val="%3."/>
       <w:lvlJc w:val="left"/>
       <w:pPr>
@@ -2001,7 +2214,7 @@
     <w:lvl w:ilvl="3">
       <w:start w:val="1"/>
       <w:numFmt w:val="lowerLetter"/>
-      <w:pStyle w:val="Heading4"/>
+      <w:pStyle w:val="Titre4"/>
       <w:lvlText w:val="%4)"/>
       <w:lvlJc w:val="left"/>
       <w:pPr>
@@ -2011,7 +2224,7 @@
     <w:lvl w:ilvl="4">
       <w:start w:val="1"/>
       <w:numFmt w:val="decimal"/>
-      <w:pStyle w:val="Heading5"/>
+      <w:pStyle w:val="Titre5"/>
       <w:lvlText w:val="(%5)"/>
       <w:lvlJc w:val="left"/>
       <w:pPr>
@@ -2021,7 +2234,7 @@
     <w:lvl w:ilvl="5">
       <w:start w:val="1"/>
       <w:numFmt w:val="lowerLetter"/>
-      <w:pStyle w:val="Heading6"/>
+      <w:pStyle w:val="Titre6"/>
       <w:lvlText w:val="(%6)"/>
       <w:lvlJc w:val="left"/>
       <w:pPr>
@@ -2031,7 +2244,7 @@
     <w:lvl w:ilvl="6">
       <w:start w:val="1"/>
       <w:numFmt w:val="lowerRoman"/>
-      <w:pStyle w:val="Heading7"/>
+      <w:pStyle w:val="Titre7"/>
       <w:lvlText w:val="(%7)"/>
       <w:lvlJc w:val="left"/>
       <w:pPr>
@@ -2041,7 +2254,7 @@
     <w:lvl w:ilvl="7">
       <w:start w:val="1"/>
       <w:numFmt w:val="lowerLetter"/>
-      <w:pStyle w:val="Heading8"/>
+      <w:pStyle w:val="Titre8"/>
       <w:lvlText w:val="(%8)"/>
       <w:lvlJc w:val="left"/>
       <w:pPr>
@@ -2051,7 +2264,7 @@
     <w:lvl w:ilvl="8">
       <w:start w:val="1"/>
       <w:numFmt w:val="lowerRoman"/>
-      <w:pStyle w:val="Heading9"/>
+      <w:pStyle w:val="Titre9"/>
       <w:lvlText w:val="(%9)"/>
       <w:lvlJc w:val="left"/>
       <w:pPr>
@@ -3099,7 +3312,7 @@
 </file>
 
 <file path=word/styles.xml><?xml version="1.0" encoding="utf-8"?>
-<w:styles xmlns:r="http://schemas.openxmlformats.org/officeDocument/2006/relationships" xmlns:w="http://schemas.openxmlformats.org/wordprocessingml/2006/main">
+<w:styles xmlns:mc="http://schemas.openxmlformats.org/markup-compatibility/2006" xmlns:r="http://schemas.openxmlformats.org/officeDocument/2006/relationships" xmlns:w="http://schemas.openxmlformats.org/wordprocessingml/2006/main" xmlns:w14="http://schemas.microsoft.com/office/word/2010/wordml" mc:Ignorable="w14">
   <w:docDefaults>
     <w:rPrDefault>
       <w:rPr>
@@ -3115,7 +3328,10 @@
       </w:pPr>
     </w:pPrDefault>
   </w:docDefaults>
-  <w:latentStyles w:defLockedState="0" w:defUIPriority="0" w:defSemiHidden="0" w:defUnhideWhenUsed="0" w:defQFormat="0" w:count="276"/>
+  <w:latentStyles w:defLockedState="0" w:defUIPriority="0" w:defSemiHidden="0" w:defUnhideWhenUsed="0" w:defQFormat="0" w:count="267">
+    <w:lsdException w:name="toc 1" w:uiPriority="39"/>
+    <w:lsdException w:name="toc 2" w:uiPriority="39"/>
+  </w:latentStyles>
   <w:style w:type="paragraph" w:default="1" w:styleId="Normal">
     <w:name w:val="Normal"/>
     <w:qFormat/>
@@ -3129,11 +3345,11 @@
       <w:sz w:val="22"/>
     </w:rPr>
   </w:style>
-  <w:style w:type="paragraph" w:styleId="Heading1">
+  <w:style w:type="paragraph" w:styleId="Titre1">
     <w:name w:val="heading 1"/>
     <w:basedOn w:val="Normal"/>
     <w:next w:val="Normal"/>
-    <w:link w:val="Heading1Char"/>
+    <w:link w:val="Titre1Car"/>
     <w:uiPriority w:val="9"/>
     <w:qFormat/>
     <w:rsid w:val="001E3B32"/>
@@ -3154,11 +3370,11 @@
       <w:szCs w:val="32"/>
     </w:rPr>
   </w:style>
-  <w:style w:type="paragraph" w:styleId="Heading2">
+  <w:style w:type="paragraph" w:styleId="Titre2">
     <w:name w:val="heading 2"/>
     <w:basedOn w:val="Normal"/>
     <w:next w:val="Normal"/>
-    <w:link w:val="Heading2Char"/>
+    <w:link w:val="Titre2Car"/>
     <w:rsid w:val="001E3B32"/>
     <w:pPr>
       <w:keepNext/>
@@ -3179,11 +3395,11 @@
       <w:lang w:val="en-US"/>
     </w:rPr>
   </w:style>
-  <w:style w:type="paragraph" w:styleId="Heading3">
+  <w:style w:type="paragraph" w:styleId="Titre3">
     <w:name w:val="heading 3"/>
     <w:basedOn w:val="Normal"/>
     <w:next w:val="Normal"/>
-    <w:link w:val="Heading3Char"/>
+    <w:link w:val="Titre3Car"/>
     <w:rsid w:val="004414CB"/>
     <w:pPr>
       <w:keepNext/>
@@ -3202,11 +3418,11 @@
       <w:color w:val="4F81BD" w:themeColor="accent1"/>
     </w:rPr>
   </w:style>
-  <w:style w:type="paragraph" w:styleId="Heading4">
+  <w:style w:type="paragraph" w:styleId="Titre4">
     <w:name w:val="heading 4"/>
     <w:basedOn w:val="Normal"/>
     <w:next w:val="Normal"/>
-    <w:link w:val="Heading4Char"/>
+    <w:link w:val="Titre4Car"/>
     <w:rsid w:val="001E3B32"/>
     <w:pPr>
       <w:keepNext/>
@@ -3227,11 +3443,11 @@
       <w:color w:val="4F81BD" w:themeColor="accent1"/>
     </w:rPr>
   </w:style>
-  <w:style w:type="paragraph" w:styleId="Heading5">
+  <w:style w:type="paragraph" w:styleId="Titre5">
     <w:name w:val="heading 5"/>
     <w:basedOn w:val="Normal"/>
     <w:next w:val="Normal"/>
-    <w:link w:val="Heading5Char"/>
+    <w:link w:val="Titre5Car"/>
     <w:rsid w:val="001E3B32"/>
     <w:pPr>
       <w:keepNext/>
@@ -3248,11 +3464,11 @@
       <w:color w:val="244061" w:themeColor="accent1" w:themeShade="80"/>
     </w:rPr>
   </w:style>
-  <w:style w:type="paragraph" w:styleId="Heading6">
+  <w:style w:type="paragraph" w:styleId="Titre6">
     <w:name w:val="heading 6"/>
     <w:basedOn w:val="Normal"/>
     <w:next w:val="Normal"/>
-    <w:link w:val="Heading6Char"/>
+    <w:link w:val="Titre6Car"/>
     <w:rsid w:val="001E3B32"/>
     <w:pPr>
       <w:keepNext/>
@@ -3271,11 +3487,11 @@
       <w:color w:val="244061" w:themeColor="accent1" w:themeShade="80"/>
     </w:rPr>
   </w:style>
-  <w:style w:type="paragraph" w:styleId="Heading7">
+  <w:style w:type="paragraph" w:styleId="Titre7">
     <w:name w:val="heading 7"/>
     <w:basedOn w:val="Normal"/>
     <w:next w:val="Normal"/>
-    <w:link w:val="Heading7Char"/>
+    <w:link w:val="Titre7Car"/>
     <w:rsid w:val="001E3B32"/>
     <w:pPr>
       <w:keepNext/>
@@ -3294,11 +3510,11 @@
       <w:color w:val="404040" w:themeColor="text1" w:themeTint="BF"/>
     </w:rPr>
   </w:style>
-  <w:style w:type="paragraph" w:styleId="Heading8">
+  <w:style w:type="paragraph" w:styleId="Titre8">
     <w:name w:val="heading 8"/>
     <w:basedOn w:val="Normal"/>
     <w:next w:val="Normal"/>
-    <w:link w:val="Heading8Char"/>
+    <w:link w:val="Titre8Car"/>
     <w:rsid w:val="001E3B32"/>
     <w:pPr>
       <w:keepNext/>
@@ -3317,11 +3533,11 @@
       <w:szCs w:val="20"/>
     </w:rPr>
   </w:style>
-  <w:style w:type="paragraph" w:styleId="Heading9">
+  <w:style w:type="paragraph" w:styleId="Titre9">
     <w:name w:val="heading 9"/>
     <w:basedOn w:val="Normal"/>
     <w:next w:val="Normal"/>
-    <w:link w:val="Heading9Char"/>
+    <w:link w:val="Titre9Car"/>
     <w:rsid w:val="001E3B32"/>
     <w:pPr>
       <w:keepNext/>
@@ -3342,16 +3558,17 @@
       <w:szCs w:val="20"/>
     </w:rPr>
   </w:style>
-  <w:style w:type="character" w:default="1" w:styleId="DefaultParagraphFont">
+  <w:style w:type="character" w:default="1" w:styleId="Policepardfaut">
     <w:name w:val="Default Paragraph Font"/>
+    <w:uiPriority w:val="1"/>
     <w:semiHidden/>
     <w:unhideWhenUsed/>
   </w:style>
-  <w:style w:type="table" w:default="1" w:styleId="TableNormal">
+  <w:style w:type="table" w:default="1" w:styleId="TableauNormal">
     <w:name w:val="Normal Table"/>
+    <w:uiPriority w:val="99"/>
     <w:semiHidden/>
     <w:unhideWhenUsed/>
-    <w:qFormat/>
     <w:tblPr>
       <w:tblInd w:w="0" w:type="dxa"/>
       <w:tblCellMar>
@@ -3362,15 +3579,16 @@
       </w:tblCellMar>
     </w:tblPr>
   </w:style>
-  <w:style w:type="numbering" w:default="1" w:styleId="NoList">
+  <w:style w:type="numbering" w:default="1" w:styleId="Aucuneliste">
     <w:name w:val="No List"/>
+    <w:uiPriority w:val="99"/>
     <w:semiHidden/>
     <w:unhideWhenUsed/>
   </w:style>
-  <w:style w:type="paragraph" w:styleId="Header">
+  <w:style w:type="paragraph" w:styleId="En-tte">
     <w:name w:val="header"/>
     <w:basedOn w:val="Normal"/>
-    <w:link w:val="HeaderChar"/>
+    <w:link w:val="En-tteCar"/>
     <w:uiPriority w:val="99"/>
     <w:unhideWhenUsed/>
     <w:rsid w:val="00F94FBE"/>
@@ -3382,17 +3600,17 @@
       <w:spacing w:after="0"/>
     </w:pPr>
   </w:style>
-  <w:style w:type="character" w:customStyle="1" w:styleId="HeaderChar">
-    <w:name w:val="Header Char"/>
-    <w:basedOn w:val="DefaultParagraphFont"/>
-    <w:link w:val="Header"/>
+  <w:style w:type="character" w:customStyle="1" w:styleId="En-tteCar">
+    <w:name w:val="En-tête Car"/>
+    <w:basedOn w:val="Policepardfaut"/>
+    <w:link w:val="En-tte"/>
     <w:uiPriority w:val="99"/>
     <w:rsid w:val="00F94FBE"/>
   </w:style>
-  <w:style w:type="paragraph" w:styleId="Footer">
+  <w:style w:type="paragraph" w:styleId="Pieddepage">
     <w:name w:val="footer"/>
     <w:basedOn w:val="Normal"/>
-    <w:link w:val="FooterChar"/>
+    <w:link w:val="PieddepageCar"/>
     <w:uiPriority w:val="99"/>
     <w:semiHidden/>
     <w:unhideWhenUsed/>
@@ -3405,17 +3623,17 @@
       <w:spacing w:after="0"/>
     </w:pPr>
   </w:style>
-  <w:style w:type="character" w:customStyle="1" w:styleId="FooterChar">
-    <w:name w:val="Footer Char"/>
-    <w:basedOn w:val="DefaultParagraphFont"/>
-    <w:link w:val="Footer"/>
+  <w:style w:type="character" w:customStyle="1" w:styleId="PieddepageCar">
+    <w:name w:val="Pied de page Car"/>
+    <w:basedOn w:val="Policepardfaut"/>
+    <w:link w:val="Pieddepage"/>
     <w:uiPriority w:val="99"/>
     <w:semiHidden/>
     <w:rsid w:val="00F94FBE"/>
   </w:style>
-  <w:style w:type="table" w:styleId="LightShading-Accent1">
+  <w:style w:type="table" w:styleId="Trameclaire-Accent1">
     <w:name w:val="Light Shading Accent 1"/>
-    <w:basedOn w:val="TableNormal"/>
+    <w:basedOn w:val="TableauNormal"/>
     <w:uiPriority w:val="60"/>
     <w:rsid w:val="00F94FBE"/>
     <w:pPr>
@@ -3520,9 +3738,9 @@
       </w:tcPr>
     </w:tblStylePr>
   </w:style>
-  <w:style w:type="table" w:styleId="TableGrid">
+  <w:style w:type="table" w:styleId="Grilledutableau">
     <w:name w:val="Table Grid"/>
-    <w:basedOn w:val="TableNormal"/>
+    <w:basedOn w:val="TableauNormal"/>
     <w:uiPriority w:val="1"/>
     <w:rsid w:val="00F94FBE"/>
     <w:pPr>
@@ -3552,9 +3770,9 @@
       </w:tblCellMar>
     </w:tblPr>
   </w:style>
-  <w:style w:type="paragraph" w:styleId="NoSpacing">
+  <w:style w:type="paragraph" w:styleId="Sansinterligne">
     <w:name w:val="No Spacing"/>
-    <w:link w:val="NoSpacingChar"/>
+    <w:link w:val="SansinterligneCar"/>
     <w:qFormat/>
     <w:rsid w:val="00F94FBE"/>
     <w:pPr>
@@ -3567,10 +3785,10 @@
       <w:lang w:val="en-US"/>
     </w:rPr>
   </w:style>
-  <w:style w:type="character" w:customStyle="1" w:styleId="NoSpacingChar">
-    <w:name w:val="No Spacing Char"/>
-    <w:basedOn w:val="DefaultParagraphFont"/>
-    <w:link w:val="NoSpacing"/>
+  <w:style w:type="character" w:customStyle="1" w:styleId="SansinterligneCar">
+    <w:name w:val="Sans interligne Car"/>
+    <w:basedOn w:val="Policepardfaut"/>
+    <w:link w:val="Sansinterligne"/>
     <w:rsid w:val="00F94FBE"/>
     <w:rPr>
       <w:rFonts w:ascii="PMingLiU" w:eastAsiaTheme="minorEastAsia" w:hAnsi="PMingLiU"/>
@@ -3579,9 +3797,9 @@
       <w:lang w:val="en-US"/>
     </w:rPr>
   </w:style>
-  <w:style w:type="character" w:styleId="PlaceholderText">
+  <w:style w:type="character" w:styleId="Textedelespacerserv">
     <w:name w:val="Placeholder Text"/>
-    <w:basedOn w:val="DefaultParagraphFont"/>
+    <w:basedOn w:val="Policepardfaut"/>
     <w:uiPriority w:val="99"/>
     <w:semiHidden/>
     <w:rsid w:val="00F94FBE"/>
@@ -3589,10 +3807,10 @@
       <w:color w:val="808080"/>
     </w:rPr>
   </w:style>
-  <w:style w:type="character" w:customStyle="1" w:styleId="Heading1Char">
-    <w:name w:val="Heading 1 Char"/>
-    <w:basedOn w:val="DefaultParagraphFont"/>
-    <w:link w:val="Heading1"/>
+  <w:style w:type="character" w:customStyle="1" w:styleId="Titre1Car">
+    <w:name w:val="Titre 1 Car"/>
+    <w:basedOn w:val="Policepardfaut"/>
+    <w:link w:val="Titre1"/>
     <w:uiPriority w:val="9"/>
     <w:rsid w:val="001E3B32"/>
     <w:rPr>
@@ -3604,7 +3822,7 @@
       <w:szCs w:val="32"/>
     </w:rPr>
   </w:style>
-  <w:style w:type="paragraph" w:styleId="ListParagraph">
+  <w:style w:type="paragraph" w:styleId="Paragraphedeliste">
     <w:name w:val="List Paragraph"/>
     <w:basedOn w:val="Normal"/>
     <w:rsid w:val="00C8299F"/>
@@ -3613,7 +3831,7 @@
       <w:contextualSpacing/>
     </w:pPr>
   </w:style>
-  <w:style w:type="paragraph" w:styleId="TOC1">
+  <w:style w:type="paragraph" w:styleId="TM1">
     <w:name w:val="toc 1"/>
     <w:basedOn w:val="Normal"/>
     <w:next w:val="Normal"/>
@@ -3632,7 +3850,7 @@
       <w:sz w:val="24"/>
     </w:rPr>
   </w:style>
-  <w:style w:type="paragraph" w:styleId="TOC2">
+  <w:style w:type="paragraph" w:styleId="TM2">
     <w:name w:val="toc 2"/>
     <w:basedOn w:val="Normal"/>
     <w:next w:val="Normal"/>
@@ -3651,7 +3869,7 @@
       <w:szCs w:val="20"/>
     </w:rPr>
   </w:style>
-  <w:style w:type="paragraph" w:styleId="TOC3">
+  <w:style w:type="paragraph" w:styleId="TM3">
     <w:name w:val="toc 3"/>
     <w:basedOn w:val="Normal"/>
     <w:next w:val="Normal"/>
@@ -3670,7 +3888,7 @@
       <w:szCs w:val="20"/>
     </w:rPr>
   </w:style>
-  <w:style w:type="paragraph" w:styleId="TOC4">
+  <w:style w:type="paragraph" w:styleId="TM4">
     <w:name w:val="toc 4"/>
     <w:basedOn w:val="Normal"/>
     <w:next w:val="Normal"/>
@@ -3690,7 +3908,7 @@
       <w:szCs w:val="20"/>
     </w:rPr>
   </w:style>
-  <w:style w:type="paragraph" w:styleId="TOC5">
+  <w:style w:type="paragraph" w:styleId="TM5">
     <w:name w:val="toc 5"/>
     <w:basedOn w:val="Normal"/>
     <w:next w:val="Normal"/>
@@ -3710,7 +3928,7 @@
       <w:szCs w:val="20"/>
     </w:rPr>
   </w:style>
-  <w:style w:type="paragraph" w:styleId="TOC6">
+  <w:style w:type="paragraph" w:styleId="TM6">
     <w:name w:val="toc 6"/>
     <w:basedOn w:val="Normal"/>
     <w:next w:val="Normal"/>
@@ -3730,7 +3948,7 @@
       <w:szCs w:val="20"/>
     </w:rPr>
   </w:style>
-  <w:style w:type="paragraph" w:styleId="TOC7">
+  <w:style w:type="paragraph" w:styleId="TM7">
     <w:name w:val="toc 7"/>
     <w:basedOn w:val="Normal"/>
     <w:next w:val="Normal"/>
@@ -3750,7 +3968,7 @@
       <w:szCs w:val="20"/>
     </w:rPr>
   </w:style>
-  <w:style w:type="paragraph" w:styleId="TOC8">
+  <w:style w:type="paragraph" w:styleId="TM8">
     <w:name w:val="toc 8"/>
     <w:basedOn w:val="Normal"/>
     <w:next w:val="Normal"/>
@@ -3770,7 +3988,7 @@
       <w:szCs w:val="20"/>
     </w:rPr>
   </w:style>
-  <w:style w:type="paragraph" w:styleId="TOC9">
+  <w:style w:type="paragraph" w:styleId="TM9">
     <w:name w:val="toc 9"/>
     <w:basedOn w:val="Normal"/>
     <w:next w:val="Normal"/>
@@ -3790,10 +4008,10 @@
       <w:szCs w:val="20"/>
     </w:rPr>
   </w:style>
-  <w:style w:type="character" w:customStyle="1" w:styleId="Heading2Char">
-    <w:name w:val="Heading 2 Char"/>
-    <w:basedOn w:val="DefaultParagraphFont"/>
-    <w:link w:val="Heading2"/>
+  <w:style w:type="character" w:customStyle="1" w:styleId="Titre2Car">
+    <w:name w:val="Titre 2 Car"/>
+    <w:basedOn w:val="Policepardfaut"/>
+    <w:link w:val="Titre2"/>
     <w:rsid w:val="001E3B32"/>
     <w:rPr>
       <w:rFonts w:ascii="Helvetica" w:eastAsiaTheme="majorEastAsia" w:hAnsi="Helvetica" w:cstheme="majorBidi"/>
@@ -3805,9 +4023,9 @@
       <w:lang w:val="en-US"/>
     </w:rPr>
   </w:style>
-  <w:style w:type="paragraph" w:styleId="TOCHeading">
+  <w:style w:type="paragraph" w:styleId="En-ttedetabledesmatires">
     <w:name w:val="TOC Heading"/>
-    <w:basedOn w:val="Heading1"/>
+    <w:basedOn w:val="Titre1"/>
     <w:next w:val="Normal"/>
     <w:uiPriority w:val="39"/>
     <w:unhideWhenUsed/>
@@ -3829,10 +4047,10 @@
       <w:lang w:val="en-US"/>
     </w:rPr>
   </w:style>
-  <w:style w:type="character" w:customStyle="1" w:styleId="Heading3Char">
-    <w:name w:val="Heading 3 Char"/>
-    <w:basedOn w:val="DefaultParagraphFont"/>
-    <w:link w:val="Heading3"/>
+  <w:style w:type="character" w:customStyle="1" w:styleId="Titre3Car">
+    <w:name w:val="Titre 3 Car"/>
+    <w:basedOn w:val="Policepardfaut"/>
+    <w:link w:val="Titre3"/>
     <w:rsid w:val="004414CB"/>
     <w:rPr>
       <w:rFonts w:asciiTheme="majorHAnsi" w:eastAsiaTheme="majorEastAsia" w:hAnsiTheme="majorHAnsi" w:cstheme="majorBidi"/>
@@ -3843,10 +4061,10 @@
       <w:sz w:val="22"/>
     </w:rPr>
   </w:style>
-  <w:style w:type="character" w:customStyle="1" w:styleId="Heading4Char">
-    <w:name w:val="Heading 4 Char"/>
-    <w:basedOn w:val="DefaultParagraphFont"/>
-    <w:link w:val="Heading4"/>
+  <w:style w:type="character" w:customStyle="1" w:styleId="Titre4Car">
+    <w:name w:val="Titre 4 Car"/>
+    <w:basedOn w:val="Policepardfaut"/>
+    <w:link w:val="Titre4"/>
     <w:rsid w:val="001E3B32"/>
     <w:rPr>
       <w:rFonts w:asciiTheme="majorHAnsi" w:eastAsiaTheme="majorEastAsia" w:hAnsiTheme="majorHAnsi" w:cstheme="majorBidi"/>
@@ -3859,10 +4077,10 @@
       <w:sz w:val="22"/>
     </w:rPr>
   </w:style>
-  <w:style w:type="character" w:customStyle="1" w:styleId="Heading5Char">
-    <w:name w:val="Heading 5 Char"/>
-    <w:basedOn w:val="DefaultParagraphFont"/>
-    <w:link w:val="Heading5"/>
+  <w:style w:type="character" w:customStyle="1" w:styleId="Titre5Car">
+    <w:name w:val="Titre 5 Car"/>
+    <w:basedOn w:val="Policepardfaut"/>
+    <w:link w:val="Titre5"/>
     <w:rsid w:val="001E3B32"/>
     <w:rPr>
       <w:rFonts w:asciiTheme="majorHAnsi" w:eastAsiaTheme="majorEastAsia" w:hAnsiTheme="majorHAnsi" w:cstheme="majorBidi"/>
@@ -3871,10 +4089,10 @@
       <w:sz w:val="22"/>
     </w:rPr>
   </w:style>
-  <w:style w:type="character" w:customStyle="1" w:styleId="Heading6Char">
-    <w:name w:val="Heading 6 Char"/>
-    <w:basedOn w:val="DefaultParagraphFont"/>
-    <w:link w:val="Heading6"/>
+  <w:style w:type="character" w:customStyle="1" w:styleId="Titre6Car">
+    <w:name w:val="Titre 6 Car"/>
+    <w:basedOn w:val="Policepardfaut"/>
+    <w:link w:val="Titre6"/>
     <w:rsid w:val="001E3B32"/>
     <w:rPr>
       <w:rFonts w:asciiTheme="majorHAnsi" w:eastAsiaTheme="majorEastAsia" w:hAnsiTheme="majorHAnsi" w:cstheme="majorBidi"/>
@@ -3885,10 +4103,10 @@
       <w:sz w:val="22"/>
     </w:rPr>
   </w:style>
-  <w:style w:type="character" w:customStyle="1" w:styleId="Heading7Char">
-    <w:name w:val="Heading 7 Char"/>
-    <w:basedOn w:val="DefaultParagraphFont"/>
-    <w:link w:val="Heading7"/>
+  <w:style w:type="character" w:customStyle="1" w:styleId="Titre7Car">
+    <w:name w:val="Titre 7 Car"/>
+    <w:basedOn w:val="Policepardfaut"/>
+    <w:link w:val="Titre7"/>
     <w:rsid w:val="001E3B32"/>
     <w:rPr>
       <w:rFonts w:asciiTheme="majorHAnsi" w:eastAsiaTheme="majorEastAsia" w:hAnsiTheme="majorHAnsi" w:cstheme="majorBidi"/>
@@ -3899,10 +4117,10 @@
       <w:sz w:val="22"/>
     </w:rPr>
   </w:style>
-  <w:style w:type="character" w:customStyle="1" w:styleId="Heading8Char">
-    <w:name w:val="Heading 8 Char"/>
-    <w:basedOn w:val="DefaultParagraphFont"/>
-    <w:link w:val="Heading8"/>
+  <w:style w:type="character" w:customStyle="1" w:styleId="Titre8Car">
+    <w:name w:val="Titre 8 Car"/>
+    <w:basedOn w:val="Policepardfaut"/>
+    <w:link w:val="Titre8"/>
     <w:rsid w:val="001E3B32"/>
     <w:rPr>
       <w:rFonts w:asciiTheme="majorHAnsi" w:eastAsiaTheme="majorEastAsia" w:hAnsiTheme="majorHAnsi" w:cstheme="majorBidi"/>
@@ -3912,10 +4130,10 @@
       <w:szCs w:val="20"/>
     </w:rPr>
   </w:style>
-  <w:style w:type="character" w:customStyle="1" w:styleId="Heading9Char">
-    <w:name w:val="Heading 9 Char"/>
-    <w:basedOn w:val="DefaultParagraphFont"/>
-    <w:link w:val="Heading9"/>
+  <w:style w:type="character" w:customStyle="1" w:styleId="Titre9Car">
+    <w:name w:val="Titre 9 Car"/>
+    <w:basedOn w:val="Policepardfaut"/>
+    <w:link w:val="Titre9"/>
     <w:rsid w:val="001E3B32"/>
     <w:rPr>
       <w:rFonts w:asciiTheme="majorHAnsi" w:eastAsiaTheme="majorEastAsia" w:hAnsiTheme="majorHAnsi" w:cstheme="majorBidi"/>
@@ -3927,159 +4145,53 @@
       <w:szCs w:val="20"/>
     </w:rPr>
   </w:style>
+  <w:style w:type="paragraph" w:styleId="Textedebulles">
+    <w:name w:val="Balloon Text"/>
+    <w:basedOn w:val="Normal"/>
+    <w:link w:val="TextedebullesCar"/>
+    <w:rsid w:val="006E5861"/>
+    <w:pPr>
+      <w:spacing w:after="0"/>
+    </w:pPr>
+    <w:rPr>
+      <w:rFonts w:ascii="Tahoma" w:hAnsi="Tahoma" w:cs="Tahoma"/>
+      <w:sz w:val="16"/>
+      <w:szCs w:val="16"/>
+    </w:rPr>
+  </w:style>
+  <w:style w:type="character" w:customStyle="1" w:styleId="TextedebullesCar">
+    <w:name w:val="Texte de bulles Car"/>
+    <w:basedOn w:val="Policepardfaut"/>
+    <w:link w:val="Textedebulles"/>
+    <w:rsid w:val="006E5861"/>
+    <w:rPr>
+      <w:rFonts w:ascii="Tahoma" w:hAnsi="Tahoma" w:cs="Tahoma"/>
+      <w:noProof/>
+      <w:sz w:val="16"/>
+      <w:szCs w:val="16"/>
+    </w:rPr>
+  </w:style>
 </w:styles>
 </file>
 
-<file path=word/glossary/document.xml><?xml version="1.0" encoding="utf-8"?>
-<w:glossaryDocument xmlns:mv="urn:schemas-microsoft-com:mac:vml" xmlns:mo="http://schemas.microsoft.com/office/mac/office/2008/main" xmlns:ve="http://schemas.openxmlformats.org/markup-compatibility/2006" xmlns:o="urn:schemas-microsoft-com:office:office" xmlns:r="http://schemas.openxmlformats.org/officeDocument/2006/relationships" xmlns:m="http://schemas.openxmlformats.org/officeDocument/2006/math" xmlns:v="urn:schemas-microsoft-com:vml" xmlns:w10="urn:schemas-microsoft-com:office:word" xmlns:w="http://schemas.openxmlformats.org/wordprocessingml/2006/main" xmlns:wne="http://schemas.microsoft.com/office/word/2006/wordml" xmlns:wp="http://schemas.openxmlformats.org/drawingml/2006/wordprocessingDrawing" ve:Ignorable="mv" ve:PreserveAttributes="mv:*">
-  <w:docParts/>
-</w:glossaryDocument>
-</file>
-
-<file path=word/glossary/fontTable.xml><?xml version="1.0" encoding="utf-8"?>
-<w:fonts xmlns:r="http://schemas.openxmlformats.org/officeDocument/2006/relationships" xmlns:w="http://schemas.openxmlformats.org/wordprocessingml/2006/main">
-  <w:font w:name="Symbol">
-    <w:panose1 w:val="00000000000000000000"/>
-    <w:charset w:val="02"/>
-    <w:family w:val="auto"/>
-    <w:pitch w:val="variable"/>
-    <w:sig w:usb0="00000000" w:usb1="00000000" w:usb2="00010000" w:usb3="00000000" w:csb0="80000000" w:csb1="00000000"/>
-  </w:font>
-  <w:font w:name="Times New Roman">
-    <w:panose1 w:val="02020603050405020304"/>
-    <w:charset w:val="00"/>
-    <w:family w:val="auto"/>
-    <w:pitch w:val="variable"/>
-    <w:sig w:usb0="00000003" w:usb1="00000000" w:usb2="00000000" w:usb3="00000000" w:csb0="00000001" w:csb1="00000000"/>
-  </w:font>
-  <w:font w:name="Courier New">
-    <w:panose1 w:val="02070309020205020404"/>
-    <w:charset w:val="00"/>
-    <w:family w:val="auto"/>
-    <w:pitch w:val="variable"/>
-    <w:sig w:usb0="00000003" w:usb1="00000000" w:usb2="00000000" w:usb3="00000000" w:csb0="00000001" w:csb1="00000000"/>
-  </w:font>
-  <w:font w:name="Wingdings">
-    <w:panose1 w:val="05000000000000000000"/>
-    <w:charset w:val="02"/>
-    <w:family w:val="auto"/>
-    <w:pitch w:val="variable"/>
-    <w:sig w:usb0="00000000" w:usb1="00000000" w:usb2="00010000" w:usb3="00000000" w:csb0="80000000" w:csb1="00000000"/>
-  </w:font>
-  <w:font w:name="Cambria">
-    <w:altName w:val="Times New Roman"/>
-    <w:panose1 w:val="00000000000000000000"/>
-    <w:charset w:val="4D"/>
-    <w:family w:val="roman"/>
-    <w:notTrueType/>
-    <w:pitch w:val="default"/>
-    <w:sig w:usb0="00000003" w:usb1="00000000" w:usb2="00000000" w:usb3="00000000" w:csb0="00000001" w:csb1="00000000"/>
-  </w:font>
-  <w:font w:name="Helvetica">
-    <w:panose1 w:val="00000000000000000000"/>
-    <w:charset w:val="00"/>
-    <w:family w:val="auto"/>
-    <w:pitch w:val="variable"/>
-    <w:sig w:usb0="00000003" w:usb1="00000000" w:usb2="00000000" w:usb3="00000000" w:csb0="00000001" w:csb1="00000000"/>
-  </w:font>
-  <w:font w:name="Calibri">
-    <w:altName w:val="Arial"/>
-    <w:panose1 w:val="00000000000000000000"/>
-    <w:charset w:val="4D"/>
-    <w:family w:val="roman"/>
-    <w:notTrueType/>
-    <w:pitch w:val="default"/>
-    <w:sig w:usb0="00000003" w:usb1="00000000" w:usb2="00000000" w:usb3="00000000" w:csb0="00000001" w:csb1="00000000"/>
-  </w:font>
-  <w:font w:name="PMingLiU">
-    <w:altName w:val="Geneva"/>
-    <w:charset w:val="88"/>
-    <w:family w:val="roman"/>
-    <w:pitch w:val="variable"/>
-    <w:sig w:usb0="A00002FF" w:usb1="28CFFCFA" w:usb2="00000016" w:usb3="00000000" w:csb0="00100001" w:csb1="00000000"/>
-  </w:font>
-  <w:font w:name="Arial">
-    <w:panose1 w:val="020B0604020202020204"/>
-    <w:charset w:val="00"/>
-    <w:family w:val="auto"/>
-    <w:pitch w:val="variable"/>
-    <w:sig w:usb0="00000003" w:usb1="00000000" w:usb2="00000000" w:usb3="00000000" w:csb0="00000001" w:csb1="00000000"/>
-  </w:font>
-</w:fonts>
-</file>
-
-<file path=word/glossary/settings.xml><?xml version="1.0" encoding="utf-8"?>
-<w:settings xmlns:o="urn:schemas-microsoft-com:office:office" xmlns:r="http://schemas.openxmlformats.org/officeDocument/2006/relationships" xmlns:m="http://schemas.openxmlformats.org/officeDocument/2006/math" xmlns:v="urn:schemas-microsoft-com:vml" xmlns:w10="urn:schemas-microsoft-com:office:word" xmlns:w="http://schemas.openxmlformats.org/wordprocessingml/2006/main" xmlns:sl="http://schemas.openxmlformats.org/schemaLibrary/2006/main">
-  <w:view w:val="normal"/>
-  <w:embedSystemFonts/>
-  <w:doNotTrackMoves/>
-  <w:defaultTabStop w:val="720"/>
-  <w:drawingGridHorizontalSpacing w:val="360"/>
-  <w:drawingGridVerticalSpacing w:val="360"/>
-  <w:displayHorizontalDrawingGridEvery w:val="0"/>
-  <w:displayVerticalDrawingGridEvery w:val="0"/>
-  <w:characterSpacingControl w:val="doNotCompress"/>
-  <w:compat>
-    <w:useFELayout/>
-    <w:doNotAutofitConstrainedTables/>
-    <w:doNotVertAlignCellWithSp/>
-    <w:doNotBreakConstrainedForcedTable/>
-    <w:useAnsiKerningPairs/>
-    <w:cachedColBalance/>
-    <w:splitPgBreakAndParaMark/>
-  </w:compat>
-  <w:rsids>
-    <w:rsidRoot w:val="004A4A81"/>
-    <w:rsid w:val="000929DD"/>
-    <w:rsid w:val="004A4A81"/>
-    <w:rsid w:val="004E32EE"/>
-    <w:rsid w:val="00D90707"/>
-    <w:rsid w:val="00F41423"/>
-    <w:rsid w:val="00F7729F"/>
-  </w:rsids>
-  <m:mathPr>
-    <m:mathFont m:val="Lucida Grande"/>
-    <m:brkBin m:val="before"/>
-    <m:brkBinSub m:val="--"/>
-    <m:smallFrac m:val="off"/>
-    <m:dispDef m:val="off"/>
-    <m:lMargin m:val="0"/>
-    <m:rMargin m:val="0"/>
-    <m:wrapRight/>
-    <m:intLim m:val="subSup"/>
-    <m:naryLim m:val="subSup"/>
-  </m:mathPr>
-  <w:themeFontLang w:val="fr-FR"/>
-  <w:clrSchemeMapping w:bg1="light1" w:t1="dark1" w:bg2="light2" w:t2="dark2" w:accent1="accent1" w:accent2="accent2" w:accent3="accent3" w:accent4="accent4" w:accent5="accent5" w:accent6="accent6" w:hyperlink="hyperlink" w:followedHyperlink="followedHyperlink"/>
-  <w:shapeDefaults>
-    <o:shapedefaults v:ext="edit" spidmax="1027"/>
-    <o:shapelayout v:ext="edit">
-      <o:idmap v:ext="edit" data="1"/>
-    </o:shapelayout>
-  </w:shapeDefaults>
-  <w:decimalSymbol w:val=","/>
-  <w:listSeparator w:val=";"/>
-</w:settings>
-</file>
-
-<file path=word/glossary/styles.xml><?xml version="1.0" encoding="utf-8"?>
-<w:styles xmlns:r="http://schemas.openxmlformats.org/officeDocument/2006/relationships" xmlns:w="http://schemas.openxmlformats.org/wordprocessingml/2006/main">
+<file path=word/stylesWithEffects.xml><?xml version="1.0" encoding="utf-8"?>
+<w:styles xmlns:wpc="http://schemas.microsoft.com/office/word/2010/wordprocessingCanvas" xmlns:mc="http://schemas.openxmlformats.org/markup-compatibility/2006" xmlns:o="urn:schemas-microsoft-com:office:office" xmlns:r="http://schemas.openxmlformats.org/officeDocument/2006/relationships" xmlns:m="http://schemas.openxmlformats.org/officeDocument/2006/math" xmlns:v="urn:schemas-microsoft-com:vml" xmlns:wp14="http://schemas.microsoft.com/office/word/2010/wordprocessingDrawing" xmlns:wp="http://schemas.openxmlformats.org/drawingml/2006/wordprocessingDrawing" xmlns:w10="urn:schemas-microsoft-com:office:word" xmlns:w="http://schemas.openxmlformats.org/wordprocessingml/2006/main" xmlns:w14="http://schemas.microsoft.com/office/word/2010/wordml" xmlns:wpg="http://schemas.microsoft.com/office/word/2010/wordprocessingGroup" xmlns:wpi="http://schemas.microsoft.com/office/word/2010/wordprocessingInk" xmlns:wne="http://schemas.microsoft.com/office/word/2006/wordml" xmlns:wps="http://schemas.microsoft.com/office/word/2010/wordprocessingShape" mc:Ignorable="w14 wp14">
   <w:docDefaults>
     <w:rPrDefault>
       <w:rPr>
         <w:rFonts w:asciiTheme="minorHAnsi" w:eastAsiaTheme="minorEastAsia" w:hAnsiTheme="minorHAnsi" w:cstheme="minorBidi"/>
-        <w:sz w:val="24"/>
-        <w:szCs w:val="24"/>
-        <w:lang w:val="fr-FR" w:eastAsia="en-US" w:bidi="ar-SA"/>
+        <w:sz w:val="22"/>
+        <w:szCs w:val="22"/>
+        <w:lang w:val="fr-FR" w:eastAsia="fr-FR" w:bidi="ar-SA"/>
       </w:rPr>
     </w:rPrDefault>
     <w:pPrDefault>
       <w:pPr>
-        <w:spacing w:after="200"/>
+        <w:spacing w:after="200" w:line="276" w:lineRule="auto"/>
       </w:pPr>
     </w:pPrDefault>
   </w:docDefaults>
-  <w:latentStyles w:defLockedState="0" w:defUIPriority="99" w:defSemiHidden="1" w:defUnhideWhenUsed="1" w:defQFormat="0" w:count="276">
+  <w:latentStyles w:defLockedState="0" w:defUIPriority="99" w:defSemiHidden="1" w:defUnhideWhenUsed="1" w:defQFormat="0" w:count="267">
     <w:lsdException w:name="Normal" w:semiHidden="0" w:uiPriority="0" w:unhideWhenUsed="0" w:qFormat="1"/>
     <w:lsdException w:name="heading 1" w:semiHidden="0" w:uiPriority="9" w:unhideWhenUsed="0" w:qFormat="1"/>
     <w:lsdException w:name="heading 2" w:uiPriority="9" w:qFormat="1"/>
@@ -4221,18 +4333,18 @@
   <w:style w:type="paragraph" w:default="1" w:styleId="Normal">
     <w:name w:val="Normal"/>
     <w:qFormat/>
-    <w:rsid w:val="00D90707"/>
-  </w:style>
-  <w:style w:type="character" w:default="1" w:styleId="DefaultParagraphFont">
+  </w:style>
+  <w:style w:type="character" w:default="1" w:styleId="Policepardfaut">
     <w:name w:val="Default Paragraph Font"/>
+    <w:uiPriority w:val="1"/>
     <w:semiHidden/>
     <w:unhideWhenUsed/>
   </w:style>
-  <w:style w:type="table" w:default="1" w:styleId="TableNormal">
+  <w:style w:type="table" w:default="1" w:styleId="TableauNormal">
     <w:name w:val="Normal Table"/>
+    <w:uiPriority w:val="99"/>
     <w:semiHidden/>
     <w:unhideWhenUsed/>
-    <w:qFormat/>
     <w:tblPr>
       <w:tblInd w:w="0" w:type="dxa"/>
       <w:tblCellMar>
@@ -4243,445 +4355,13 @@
       </w:tblCellMar>
     </w:tblPr>
   </w:style>
-  <w:style w:type="numbering" w:default="1" w:styleId="NoList">
+  <w:style w:type="numbering" w:default="1" w:styleId="Aucuneliste">
     <w:name w:val="No List"/>
+    <w:uiPriority w:val="99"/>
     <w:semiHidden/>
     <w:unhideWhenUsed/>
   </w:style>
-  <w:style w:type="paragraph" w:customStyle="1" w:styleId="7A2A33F3384CE7429D54C9CC2C7D0324">
-    <w:name w:val="7A2A33F3384CE7429D54C9CC2C7D0324"/>
-    <w:rsid w:val="004A4A81"/>
-  </w:style>
-  <w:style w:type="paragraph" w:customStyle="1" w:styleId="E77C9FF95D265D4EB15E13DCB259A1BE">
-    <w:name w:val="E77C9FF95D265D4EB15E13DCB259A1BE"/>
-    <w:rsid w:val="004A4A81"/>
-  </w:style>
-  <w:style w:type="paragraph" w:customStyle="1" w:styleId="1C94ABD6EF415249B614DFCC8C8ECD44">
-    <w:name w:val="1C94ABD6EF415249B614DFCC8C8ECD44"/>
-    <w:rsid w:val="004A4A81"/>
-  </w:style>
-  <w:style w:type="paragraph" w:customStyle="1" w:styleId="EB8153277363D24B92A34053967370A3">
-    <w:name w:val="EB8153277363D24B92A34053967370A3"/>
-    <w:rsid w:val="004A4A81"/>
-  </w:style>
-  <w:style w:type="paragraph" w:customStyle="1" w:styleId="E0F27F70FCE2B14DB912B8CB80E4AA13">
-    <w:name w:val="E0F27F70FCE2B14DB912B8CB80E4AA13"/>
-    <w:rsid w:val="004A4A81"/>
-  </w:style>
-  <w:style w:type="paragraph" w:customStyle="1" w:styleId="B0155D4B8887574CBBAF170067F74970">
-    <w:name w:val="B0155D4B8887574CBBAF170067F74970"/>
-    <w:rsid w:val="004A4A81"/>
-  </w:style>
-  <w:style w:type="paragraph" w:customStyle="1" w:styleId="42BD26ABF7881A44A9A4C0774C1F7D00">
-    <w:name w:val="42BD26ABF7881A44A9A4C0774C1F7D00"/>
-    <w:rsid w:val="004A4A81"/>
-  </w:style>
-  <w:style w:type="paragraph" w:customStyle="1" w:styleId="B5BAD5D5BF6FDD44B4C85109117867DA">
-    <w:name w:val="B5BAD5D5BF6FDD44B4C85109117867DA"/>
-    <w:rsid w:val="004A4A81"/>
-  </w:style>
-  <w:style w:type="paragraph" w:customStyle="1" w:styleId="974D6195BBADDA4B8E50751F8A6CB7A6">
-    <w:name w:val="974D6195BBADDA4B8E50751F8A6CB7A6"/>
-    <w:rsid w:val="004A4A81"/>
-  </w:style>
-  <w:style w:type="paragraph" w:customStyle="1" w:styleId="962BA5F9137DC14EABADC5AFCDFCB664">
-    <w:name w:val="962BA5F9137DC14EABADC5AFCDFCB664"/>
-    <w:rsid w:val="004A4A81"/>
-  </w:style>
-  <w:style w:type="paragraph" w:customStyle="1" w:styleId="FF55AF59B8BBBD40B419D275344A366F">
-    <w:name w:val="FF55AF59B8BBBD40B419D275344A366F"/>
-    <w:rsid w:val="004A4A81"/>
-  </w:style>
-  <w:style w:type="paragraph" w:customStyle="1" w:styleId="B5FC82E280332143B491163BCF8F3EDB">
-    <w:name w:val="B5FC82E280332143B491163BCF8F3EDB"/>
-    <w:rsid w:val="004A4A81"/>
-  </w:style>
-  <w:style w:type="paragraph" w:customStyle="1" w:styleId="B470C03A14C48444A176FB8D42A58628">
-    <w:name w:val="B470C03A14C48444A176FB8D42A58628"/>
-    <w:rsid w:val="004A4A81"/>
-  </w:style>
-  <w:style w:type="paragraph" w:customStyle="1" w:styleId="5555C3B8CD964F4CB07BB2BF944739EF">
-    <w:name w:val="5555C3B8CD964F4CB07BB2BF944739EF"/>
-    <w:rsid w:val="004A4A81"/>
-  </w:style>
-  <w:style w:type="paragraph" w:customStyle="1" w:styleId="D22269BE5DE55C4B98CEC168B9828364">
-    <w:name w:val="D22269BE5DE55C4B98CEC168B9828364"/>
-    <w:rsid w:val="004A4A81"/>
-  </w:style>
-  <w:style w:type="paragraph" w:customStyle="1" w:styleId="411F9FC318FECA45805AA32D8C825220">
-    <w:name w:val="411F9FC318FECA45805AA32D8C825220"/>
-    <w:rsid w:val="004A4A81"/>
-  </w:style>
-  <w:style w:type="paragraph" w:customStyle="1" w:styleId="21A0C5D66B4565448E3D02A4A24A5C80">
-    <w:name w:val="21A0C5D66B4565448E3D02A4A24A5C80"/>
-    <w:rsid w:val="004A4A81"/>
-  </w:style>
-  <w:style w:type="paragraph" w:customStyle="1" w:styleId="0024CB6CF393EA42BA877957E4801DC6">
-    <w:name w:val="0024CB6CF393EA42BA877957E4801DC6"/>
-    <w:rsid w:val="004A4A81"/>
-  </w:style>
-  <w:style w:type="paragraph" w:customStyle="1" w:styleId="575DD0CE8F75984787857C2EEF9AEF73">
-    <w:name w:val="575DD0CE8F75984787857C2EEF9AEF73"/>
-    <w:rsid w:val="004A4A81"/>
-  </w:style>
-  <w:style w:type="paragraph" w:customStyle="1" w:styleId="C3701817619F3441BCFF24274AAC01D5">
-    <w:name w:val="C3701817619F3441BCFF24274AAC01D5"/>
-    <w:rsid w:val="004A4A81"/>
-  </w:style>
-  <w:style w:type="paragraph" w:customStyle="1" w:styleId="A9411B382758914A9D5FA87032C5CD82">
-    <w:name w:val="A9411B382758914A9D5FA87032C5CD82"/>
-    <w:rsid w:val="004A4A81"/>
-  </w:style>
-  <w:style w:type="paragraph" w:customStyle="1" w:styleId="89B8E79E3541904A8E10F0FC7B519E77">
-    <w:name w:val="89B8E79E3541904A8E10F0FC7B519E77"/>
-    <w:rsid w:val="004A4A81"/>
-  </w:style>
-  <w:style w:type="paragraph" w:customStyle="1" w:styleId="A491E564AA6A3E4C8CFB53292F4FAAE7">
-    <w:name w:val="A491E564AA6A3E4C8CFB53292F4FAAE7"/>
-    <w:rsid w:val="004A4A81"/>
-  </w:style>
-  <w:style w:type="paragraph" w:customStyle="1" w:styleId="0644613445ABB8478627CAA6BFE63390">
-    <w:name w:val="0644613445ABB8478627CAA6BFE63390"/>
-    <w:rsid w:val="004A4A81"/>
-  </w:style>
-  <w:style w:type="paragraph" w:customStyle="1" w:styleId="B8DCA5DAD476A940A70AB6B750D45797">
-    <w:name w:val="B8DCA5DAD476A940A70AB6B750D45797"/>
-    <w:rsid w:val="004A4A81"/>
-  </w:style>
-  <w:style w:type="paragraph" w:customStyle="1" w:styleId="3C46D1A8E7954C44882E0D0FD5F29CC8">
-    <w:name w:val="3C46D1A8E7954C44882E0D0FD5F29CC8"/>
-    <w:rsid w:val="004A4A81"/>
-  </w:style>
-  <w:style w:type="paragraph" w:customStyle="1" w:styleId="807D84790E6C1F4FB740B23EC8F618F6">
-    <w:name w:val="807D84790E6C1F4FB740B23EC8F618F6"/>
-    <w:rsid w:val="004A4A81"/>
-  </w:style>
-  <w:style w:type="paragraph" w:customStyle="1" w:styleId="C6EC7044FF61134492A3BE78910FD4F1">
-    <w:name w:val="C6EC7044FF61134492A3BE78910FD4F1"/>
-    <w:rsid w:val="004A4A81"/>
-  </w:style>
-  <w:style w:type="paragraph" w:customStyle="1" w:styleId="9C68BF9B5F1B924AAC17C66897F225B2">
-    <w:name w:val="9C68BF9B5F1B924AAC17C66897F225B2"/>
-    <w:rsid w:val="004A4A81"/>
-  </w:style>
-  <w:style w:type="paragraph" w:customStyle="1" w:styleId="7989182A8A66134287A602D87D7A871F">
-    <w:name w:val="7989182A8A66134287A602D87D7A871F"/>
-    <w:rsid w:val="004A4A81"/>
-  </w:style>
-  <w:style w:type="paragraph" w:customStyle="1" w:styleId="F885C7F3B4DC6F4696D6CBFF206DAB78">
-    <w:name w:val="F885C7F3B4DC6F4696D6CBFF206DAB78"/>
-    <w:rsid w:val="004A4A81"/>
-  </w:style>
-  <w:style w:type="paragraph" w:customStyle="1" w:styleId="C35984C839EF8E4D8C3C7FE0496DBD32">
-    <w:name w:val="C35984C839EF8E4D8C3C7FE0496DBD32"/>
-    <w:rsid w:val="004A4A81"/>
-  </w:style>
-  <w:style w:type="paragraph" w:customStyle="1" w:styleId="C922A5368353CA408CA64CAD267A7955">
-    <w:name w:val="C922A5368353CA408CA64CAD267A7955"/>
-    <w:rsid w:val="004A4A81"/>
-  </w:style>
-  <w:style w:type="paragraph" w:customStyle="1" w:styleId="BDD06817B9BD214FAB78B64A384B3F01">
-    <w:name w:val="BDD06817B9BD214FAB78B64A384B3F01"/>
-    <w:rsid w:val="004A4A81"/>
-  </w:style>
-  <w:style w:type="paragraph" w:customStyle="1" w:styleId="51B9D5DDAB8F3340AF05958B135B2214">
-    <w:name w:val="51B9D5DDAB8F3340AF05958B135B2214"/>
-    <w:rsid w:val="004A4A81"/>
-  </w:style>
-  <w:style w:type="paragraph" w:customStyle="1" w:styleId="B7B8AFB61081114887AFAEE32A4A4740">
-    <w:name w:val="B7B8AFB61081114887AFAEE32A4A4740"/>
-    <w:rsid w:val="004A4A81"/>
-  </w:style>
-  <w:style w:type="paragraph" w:customStyle="1" w:styleId="367E5596A96DBC4E93AD545DF3590D8F">
-    <w:name w:val="367E5596A96DBC4E93AD545DF3590D8F"/>
-    <w:rsid w:val="004A4A81"/>
-  </w:style>
-  <w:style w:type="paragraph" w:customStyle="1" w:styleId="FE62231350CBE44BBB928869091F596E">
-    <w:name w:val="FE62231350CBE44BBB928869091F596E"/>
-    <w:rsid w:val="004A4A81"/>
-  </w:style>
-  <w:style w:type="paragraph" w:customStyle="1" w:styleId="4D0EEFE594FD774EB2AF24285E778227">
-    <w:name w:val="4D0EEFE594FD774EB2AF24285E778227"/>
-    <w:rsid w:val="004A4A81"/>
-  </w:style>
-  <w:style w:type="paragraph" w:customStyle="1" w:styleId="3F156B10E9557E40B337321988449AF2">
-    <w:name w:val="3F156B10E9557E40B337321988449AF2"/>
-    <w:rsid w:val="004A4A81"/>
-  </w:style>
-  <w:style w:type="paragraph" w:customStyle="1" w:styleId="14D592356DD00743A089D4AE1CEA9BC8">
-    <w:name w:val="14D592356DD00743A089D4AE1CEA9BC8"/>
-    <w:rsid w:val="004A4A81"/>
-  </w:style>
-  <w:style w:type="paragraph" w:customStyle="1" w:styleId="FC80E3E66CC32A4189283629D4952808">
-    <w:name w:val="FC80E3E66CC32A4189283629D4952808"/>
-    <w:rsid w:val="004A4A81"/>
-  </w:style>
-  <w:style w:type="paragraph" w:customStyle="1" w:styleId="134836810EE11C4DB55C851D28A46F88">
-    <w:name w:val="134836810EE11C4DB55C851D28A46F88"/>
-    <w:rsid w:val="004A4A81"/>
-  </w:style>
-  <w:style w:type="paragraph" w:customStyle="1" w:styleId="705171DB3663E34B86965CD8BC06F90B">
-    <w:name w:val="705171DB3663E34B86965CD8BC06F90B"/>
-    <w:rsid w:val="004A4A81"/>
-  </w:style>
-  <w:style w:type="paragraph" w:customStyle="1" w:styleId="BB372978630EAB41BF419285EC23CA8F">
-    <w:name w:val="BB372978630EAB41BF419285EC23CA8F"/>
-    <w:rsid w:val="004A4A81"/>
-  </w:style>
-  <w:style w:type="paragraph" w:customStyle="1" w:styleId="8CA7028C834EAB49A701A10F83AFFE74">
-    <w:name w:val="8CA7028C834EAB49A701A10F83AFFE74"/>
-    <w:rsid w:val="004A4A81"/>
-  </w:style>
-  <w:style w:type="paragraph" w:customStyle="1" w:styleId="72E9592445F90443AB106826C1C5ED66">
-    <w:name w:val="72E9592445F90443AB106826C1C5ED66"/>
-    <w:rsid w:val="004A4A81"/>
-  </w:style>
-  <w:style w:type="paragraph" w:customStyle="1" w:styleId="53CB4FF84D79134BB208B2F123D66E1D">
-    <w:name w:val="53CB4FF84D79134BB208B2F123D66E1D"/>
-    <w:rsid w:val="004A4A81"/>
-  </w:style>
-  <w:style w:type="paragraph" w:customStyle="1" w:styleId="0A39D5FF6E62FB42A722285343CDED9F">
-    <w:name w:val="0A39D5FF6E62FB42A722285343CDED9F"/>
-    <w:rsid w:val="004A4A81"/>
-  </w:style>
-  <w:style w:type="paragraph" w:customStyle="1" w:styleId="8EFF2A5D009C3144B8B5A6C25EDA5750">
-    <w:name w:val="8EFF2A5D009C3144B8B5A6C25EDA5750"/>
-    <w:rsid w:val="004A4A81"/>
-  </w:style>
-  <w:style w:type="paragraph" w:customStyle="1" w:styleId="A9D4BD7FA6E2E64C9C65163FDF6708CC">
-    <w:name w:val="A9D4BD7FA6E2E64C9C65163FDF6708CC"/>
-    <w:rsid w:val="004A4A81"/>
-  </w:style>
-  <w:style w:type="paragraph" w:customStyle="1" w:styleId="8BF9EEEF6C6BF948959DF212CB31D9AF">
-    <w:name w:val="8BF9EEEF6C6BF948959DF212CB31D9AF"/>
-    <w:rsid w:val="004A4A81"/>
-  </w:style>
-  <w:style w:type="paragraph" w:customStyle="1" w:styleId="27959E4843DC9346BB1DACB5D8365A20">
-    <w:name w:val="27959E4843DC9346BB1DACB5D8365A20"/>
-    <w:rsid w:val="004A4A81"/>
-  </w:style>
-  <w:style w:type="character" w:styleId="PlaceholderText">
-    <w:name w:val="Placeholder Text"/>
-    <w:basedOn w:val="DefaultParagraphFont"/>
-    <w:uiPriority w:val="99"/>
-    <w:semiHidden/>
-    <w:rsid w:val="004A4A81"/>
-    <w:rPr>
-      <w:color w:val="808080"/>
-    </w:rPr>
-  </w:style>
-  <w:style w:type="paragraph" w:customStyle="1" w:styleId="F93FFE8A03CB434B85DEC06D5A9FDA39">
-    <w:name w:val="F93FFE8A03CB434B85DEC06D5A9FDA39"/>
-    <w:rsid w:val="004A4A81"/>
-  </w:style>
-  <w:style w:type="paragraph" w:customStyle="1" w:styleId="672A56AC4160AE49AF1D030082DB05F2">
-    <w:name w:val="672A56AC4160AE49AF1D030082DB05F2"/>
-    <w:rsid w:val="004A4A81"/>
-  </w:style>
-  <w:style w:type="paragraph" w:customStyle="1" w:styleId="B8A018414916A644A5C958C3EF71F1D8">
-    <w:name w:val="B8A018414916A644A5C958C3EF71F1D8"/>
-    <w:rsid w:val="004A4A81"/>
-  </w:style>
-  <w:style w:type="paragraph" w:customStyle="1" w:styleId="C9C1D20558B32C4BA5911E5DDA4D7B15">
-    <w:name w:val="C9C1D20558B32C4BA5911E5DDA4D7B15"/>
-    <w:rsid w:val="004A4A81"/>
-  </w:style>
-  <w:style w:type="paragraph" w:customStyle="1" w:styleId="2E643B3BD210904583D15B103F96DF39">
-    <w:name w:val="2E643B3BD210904583D15B103F96DF39"/>
-    <w:rsid w:val="004A4A81"/>
-  </w:style>
-  <w:style w:type="paragraph" w:customStyle="1" w:styleId="1BED47D5A7BAD2458392FFBF0DB3EB82">
-    <w:name w:val="1BED47D5A7BAD2458392FFBF0DB3EB82"/>
-    <w:rsid w:val="004A4A81"/>
-  </w:style>
-  <w:style w:type="paragraph" w:customStyle="1" w:styleId="E88C37B238B1A34DB0F0BCEE9A53FDC2">
-    <w:name w:val="E88C37B238B1A34DB0F0BCEE9A53FDC2"/>
-    <w:rsid w:val="004A4A81"/>
-  </w:style>
-  <w:style w:type="paragraph" w:customStyle="1" w:styleId="B5724C0F49CA8D468A148C18144C0ED0">
-    <w:name w:val="B5724C0F49CA8D468A148C18144C0ED0"/>
-    <w:rsid w:val="004A4A81"/>
-  </w:style>
-  <w:style w:type="paragraph" w:customStyle="1" w:styleId="85F6E02F5BD92849A2825AB173A167AD">
-    <w:name w:val="85F6E02F5BD92849A2825AB173A167AD"/>
-    <w:rsid w:val="004A4A81"/>
-  </w:style>
-  <w:style w:type="paragraph" w:customStyle="1" w:styleId="2FC6A2B18F78994F97F988842AEB6EB3">
-    <w:name w:val="2FC6A2B18F78994F97F988842AEB6EB3"/>
-    <w:rsid w:val="004A4A81"/>
-  </w:style>
-  <w:style w:type="paragraph" w:customStyle="1" w:styleId="0E3CC52072A90F40B98EE7081062C56F">
-    <w:name w:val="0E3CC52072A90F40B98EE7081062C56F"/>
-    <w:rsid w:val="004A4A81"/>
-  </w:style>
-  <w:style w:type="paragraph" w:customStyle="1" w:styleId="0AE544BD5821A643A9045A690DECF647">
-    <w:name w:val="0AE544BD5821A643A9045A690DECF647"/>
-    <w:rsid w:val="004A4A81"/>
-  </w:style>
-  <w:style w:type="paragraph" w:customStyle="1" w:styleId="395FC3099DFAE0479152DD47072CEF1E">
-    <w:name w:val="395FC3099DFAE0479152DD47072CEF1E"/>
-    <w:rsid w:val="004A4A81"/>
-  </w:style>
-  <w:style w:type="paragraph" w:customStyle="1" w:styleId="6C613F2D0BD7AB45911049F61467EA3C">
-    <w:name w:val="6C613F2D0BD7AB45911049F61467EA3C"/>
-    <w:rsid w:val="004A4A81"/>
-  </w:style>
-  <w:style w:type="paragraph" w:customStyle="1" w:styleId="3EC8AE46F30EC943B083735B2A0C1171">
-    <w:name w:val="3EC8AE46F30EC943B083735B2A0C1171"/>
-    <w:rsid w:val="004A4A81"/>
-  </w:style>
-  <w:style w:type="paragraph" w:customStyle="1" w:styleId="697603EA2FA02C4288A131497703EB95">
-    <w:name w:val="697603EA2FA02C4288A131497703EB95"/>
-    <w:rsid w:val="004A4A81"/>
-  </w:style>
-  <w:style w:type="paragraph" w:customStyle="1" w:styleId="3BC69FB3CCA74D4FB4191450DE41079A">
-    <w:name w:val="3BC69FB3CCA74D4FB4191450DE41079A"/>
-    <w:rsid w:val="004A4A81"/>
-  </w:style>
-  <w:style w:type="paragraph" w:customStyle="1" w:styleId="F1E4CD1B82A4CB45904BA5EA195811EC">
-    <w:name w:val="F1E4CD1B82A4CB45904BA5EA195811EC"/>
-    <w:rsid w:val="004A4A81"/>
-  </w:style>
-  <w:style w:type="paragraph" w:customStyle="1" w:styleId="900250FF7139A648A76B36166AEFFE03">
-    <w:name w:val="900250FF7139A648A76B36166AEFFE03"/>
-    <w:rsid w:val="004A4A81"/>
-  </w:style>
-  <w:style w:type="paragraph" w:customStyle="1" w:styleId="87EB80A1DD5AAA49BD6E79252CB19F74">
-    <w:name w:val="87EB80A1DD5AAA49BD6E79252CB19F74"/>
-    <w:rsid w:val="004A4A81"/>
-  </w:style>
-  <w:style w:type="paragraph" w:customStyle="1" w:styleId="5826AC979CFFD741882F0DB8A1E080BA">
-    <w:name w:val="5826AC979CFFD741882F0DB8A1E080BA"/>
-    <w:rsid w:val="004A4A81"/>
-  </w:style>
-  <w:style w:type="paragraph" w:customStyle="1" w:styleId="2BF514C5A0F38F498913B5A4A9DD8FD8">
-    <w:name w:val="2BF514C5A0F38F498913B5A4A9DD8FD8"/>
-    <w:rsid w:val="004A4A81"/>
-  </w:style>
-  <w:style w:type="paragraph" w:customStyle="1" w:styleId="055B73E521A3284F808DAB63D35676D0">
-    <w:name w:val="055B73E521A3284F808DAB63D35676D0"/>
-    <w:rsid w:val="004A4A81"/>
-  </w:style>
-  <w:style w:type="paragraph" w:customStyle="1" w:styleId="8D0EF245AF3C10408BF9B3E67FF268BD">
-    <w:name w:val="8D0EF245AF3C10408BF9B3E67FF268BD"/>
-    <w:rsid w:val="004A4A81"/>
-  </w:style>
-  <w:style w:type="paragraph" w:customStyle="1" w:styleId="1F267EEB4E300A4F80E9CC19F9048EB7">
-    <w:name w:val="1F267EEB4E300A4F80E9CC19F9048EB7"/>
-    <w:rsid w:val="004A4A81"/>
-  </w:style>
-  <w:style w:type="paragraph" w:customStyle="1" w:styleId="C6478C38EC259B4296AC29A244287973">
-    <w:name w:val="C6478C38EC259B4296AC29A244287973"/>
-    <w:rsid w:val="004A4A81"/>
-  </w:style>
-  <w:style w:type="paragraph" w:customStyle="1" w:styleId="D4664DF7694EAC47ACB5B8D36FD7BD75">
-    <w:name w:val="D4664DF7694EAC47ACB5B8D36FD7BD75"/>
-    <w:rsid w:val="00D90707"/>
-  </w:style>
-  <w:style w:type="paragraph" w:customStyle="1" w:styleId="9A1960813CED884DAA865924FBDC421E">
-    <w:name w:val="9A1960813CED884DAA865924FBDC421E"/>
-    <w:rsid w:val="00D90707"/>
-  </w:style>
-  <w:style w:type="paragraph" w:customStyle="1" w:styleId="337D7DDBB00F1547A1C5286CF3D6F526">
-    <w:name w:val="337D7DDBB00F1547A1C5286CF3D6F526"/>
-    <w:rsid w:val="00D90707"/>
-  </w:style>
-  <w:style w:type="paragraph" w:customStyle="1" w:styleId="5E68829AE2CD914AB4AC4AE0E2919159">
-    <w:name w:val="5E68829AE2CD914AB4AC4AE0E2919159"/>
-    <w:rsid w:val="00D90707"/>
-  </w:style>
-  <w:style w:type="paragraph" w:customStyle="1" w:styleId="D348656006897249AE084A02FA376AF8">
-    <w:name w:val="D348656006897249AE084A02FA376AF8"/>
-    <w:rsid w:val="00D90707"/>
-  </w:style>
-  <w:style w:type="paragraph" w:customStyle="1" w:styleId="4C03572B4581D74482A83F50F94571D1">
-    <w:name w:val="4C03572B4581D74482A83F50F94571D1"/>
-    <w:rsid w:val="00D90707"/>
-  </w:style>
-  <w:style w:type="paragraph" w:customStyle="1" w:styleId="30A6183A2E94514BAC017B46A483E3FD">
-    <w:name w:val="30A6183A2E94514BAC017B46A483E3FD"/>
-    <w:rsid w:val="00D90707"/>
-  </w:style>
-  <w:style w:type="paragraph" w:customStyle="1" w:styleId="64792AB968367C459F3BB14A509CDB44">
-    <w:name w:val="64792AB968367C459F3BB14A509CDB44"/>
-    <w:rsid w:val="00D90707"/>
-  </w:style>
-  <w:style w:type="paragraph" w:customStyle="1" w:styleId="DC2AED53AF74254990CA796B34F5341F">
-    <w:name w:val="DC2AED53AF74254990CA796B34F5341F"/>
-    <w:rsid w:val="00D90707"/>
-  </w:style>
-  <w:style w:type="paragraph" w:customStyle="1" w:styleId="A0CD1814CFE1E541B435C0194A379BD0">
-    <w:name w:val="A0CD1814CFE1E541B435C0194A379BD0"/>
-    <w:rsid w:val="00D90707"/>
-  </w:style>
-  <w:style w:type="paragraph" w:customStyle="1" w:styleId="D5447FC5C3060F4A89E81F490FB3BCE8">
-    <w:name w:val="D5447FC5C3060F4A89E81F490FB3BCE8"/>
-    <w:rsid w:val="00D90707"/>
-  </w:style>
-  <w:style w:type="paragraph" w:customStyle="1" w:styleId="C6D12B0D475A6E4BB8820DB1DD75EA8F">
-    <w:name w:val="C6D12B0D475A6E4BB8820DB1DD75EA8F"/>
-    <w:rsid w:val="00D90707"/>
-  </w:style>
-  <w:style w:type="paragraph" w:customStyle="1" w:styleId="9C0252B3A4B01A4D9BCE366885F8BB66">
-    <w:name w:val="9C0252B3A4B01A4D9BCE366885F8BB66"/>
-    <w:rsid w:val="00D90707"/>
-  </w:style>
-  <w:style w:type="paragraph" w:customStyle="1" w:styleId="0524DE851BDFE24C8C523C7A08E7AD61">
-    <w:name w:val="0524DE851BDFE24C8C523C7A08E7AD61"/>
-    <w:rsid w:val="00D90707"/>
-  </w:style>
-  <w:style w:type="paragraph" w:customStyle="1" w:styleId="A4EA967756BBA04CA12473BA925067A9">
-    <w:name w:val="A4EA967756BBA04CA12473BA925067A9"/>
-    <w:rsid w:val="00D90707"/>
-  </w:style>
-  <w:style w:type="paragraph" w:customStyle="1" w:styleId="AEA6484CAF53DA4E8487D149C608F759">
-    <w:name w:val="AEA6484CAF53DA4E8487D149C608F759"/>
-    <w:rsid w:val="00D90707"/>
-  </w:style>
-  <w:style w:type="paragraph" w:customStyle="1" w:styleId="B04186C09643834CBA628E70C5E740F4">
-    <w:name w:val="B04186C09643834CBA628E70C5E740F4"/>
-    <w:rsid w:val="00D90707"/>
-  </w:style>
-  <w:style w:type="paragraph" w:customStyle="1" w:styleId="4E4AABE2FECDA34FBCA12236A7538D62">
-    <w:name w:val="4E4AABE2FECDA34FBCA12236A7538D62"/>
-    <w:rsid w:val="00D90707"/>
-  </w:style>
-  <w:style w:type="paragraph" w:customStyle="1" w:styleId="12B4A044C4EE90469E3E5A8017D0A86E">
-    <w:name w:val="12B4A044C4EE90469E3E5A8017D0A86E"/>
-    <w:rsid w:val="00D90707"/>
-  </w:style>
-  <w:style w:type="paragraph" w:customStyle="1" w:styleId="999227206987E547BB3B50615D9350B9">
-    <w:name w:val="999227206987E547BB3B50615D9350B9"/>
-    <w:rsid w:val="00D90707"/>
-  </w:style>
-  <w:style w:type="paragraph" w:customStyle="1" w:styleId="CA70B75031AB104F8DFFDB551BDDDB86">
-    <w:name w:val="CA70B75031AB104F8DFFDB551BDDDB86"/>
-    <w:rsid w:val="00D90707"/>
-  </w:style>
-  <w:style w:type="paragraph" w:customStyle="1" w:styleId="698A18A7E234AA4A8EF146CE09FD730B">
-    <w:name w:val="698A18A7E234AA4A8EF146CE09FD730B"/>
-    <w:rsid w:val="00D90707"/>
-  </w:style>
-  <w:style w:type="paragraph" w:customStyle="1" w:styleId="EC4FE385511328489632EAAC52F9995C">
-    <w:name w:val="EC4FE385511328489632EAAC52F9995C"/>
-    <w:rsid w:val="00D90707"/>
-  </w:style>
-  <w:style w:type="paragraph" w:customStyle="1" w:styleId="BEC174098042594DBEB68C8AAE867F5E">
-    <w:name w:val="BEC174098042594DBEB68C8AAE867F5E"/>
-    <w:rsid w:val="00D90707"/>
-  </w:style>
-  <w:style w:type="paragraph" w:customStyle="1" w:styleId="DAD6FF79873A13418C912FAEADD4AED8">
-    <w:name w:val="DAD6FF79873A13418C912FAEADD4AED8"/>
-    <w:rsid w:val="00D90707"/>
-  </w:style>
 </w:styles>
-</file>
-
-<file path=word/glossary/webSettings.xml><?xml version="1.0" encoding="utf-8"?>
-<w:webSettings xmlns:r="http://schemas.openxmlformats.org/officeDocument/2006/relationships" xmlns:w="http://schemas.openxmlformats.org/wordprocessingml/2006/main">
-  <w:allowPNG/>
-  <w:doNotSaveAsSingleFile/>
-</w:webSettings>
 </file>
 
 <file path=word/theme/theme1.xml><?xml version="1.0" encoding="utf-8"?>
@@ -5007,7 +4687,7 @@
 </file>
 
 <file path=customXml/itemProps1.xml><?xml version="1.0" encoding="utf-8"?>
-<ds:datastoreItem xmlns:ds="http://schemas.openxmlformats.org/officeDocument/2006/customXml" ds:itemID="{CC333893-2B73-C846-8875-C51D813767BE}">
+<ds:datastoreItem xmlns:ds="http://schemas.openxmlformats.org/officeDocument/2006/customXml" ds:itemID="{E0FF4B35-F0C5-48F3-9990-31F38B2C7CCE}">
   <ds:schemaRefs>
     <ds:schemaRef ds:uri="http://schemas.openxmlformats.org/officeDocument/2006/bibliography"/>
   </ds:schemaRefs>

</xml_diff>